<commit_message>
Correção documento casos de uso
Pré e pós-condições acrescentadas
</commit_message>
<xml_diff>
--- a/docs/docx/casos-de-uso.docx
+++ b/docs/docx/casos-de-uso.docx
@@ -1,6 +1,6 @@
 
 <file path=word/document.xml><?xml version="1.0" encoding="utf-8"?>
-<w:document xmlns:wpc="http://schemas.microsoft.com/office/word/2010/wordprocessingCanvas" xmlns:mc="http://schemas.openxmlformats.org/markup-compatibility/2006" xmlns:o="urn:schemas-microsoft-com:office:office" xmlns:r="http://schemas.openxmlformats.org/officeDocument/2006/relationships" xmlns:m="http://schemas.openxmlformats.org/officeDocument/2006/math" xmlns:v="urn:schemas-microsoft-com:vml" xmlns:wp14="http://schemas.microsoft.com/office/word/2010/wordprocessingDrawing" xmlns:wp="http://schemas.openxmlformats.org/drawingml/2006/wordprocessingDrawing" xmlns:w10="urn:schemas-microsoft-com:office:word" xmlns:w="http://schemas.openxmlformats.org/wordprocessingml/2006/main" xmlns:w14="http://schemas.microsoft.com/office/word/2010/wordml" xmlns:w15="http://schemas.microsoft.com/office/word/2012/wordml" xmlns:wpg="http://schemas.microsoft.com/office/word/2010/wordprocessingGroup" xmlns:wpi="http://schemas.microsoft.com/office/word/2010/wordprocessingInk" xmlns:wne="http://schemas.microsoft.com/office/word/2006/wordml" xmlns:wps="http://schemas.microsoft.com/office/word/2010/wordprocessingShape" mc:Ignorable="w14 w15 wp14">
+<w:document xmlns:wpc="http://schemas.microsoft.com/office/word/2010/wordprocessingCanvas" xmlns:mc="http://schemas.openxmlformats.org/markup-compatibility/2006" xmlns:o="urn:schemas-microsoft-com:office:office" xmlns:r="http://schemas.openxmlformats.org/officeDocument/2006/relationships" xmlns:m="http://schemas.openxmlformats.org/officeDocument/2006/math" xmlns:v="urn:schemas-microsoft-com:vml" xmlns:wp14="http://schemas.microsoft.com/office/word/2010/wordprocessingDrawing" xmlns:wp="http://schemas.openxmlformats.org/drawingml/2006/wordprocessingDrawing" xmlns:w10="urn:schemas-microsoft-com:office:word" xmlns:w="http://schemas.openxmlformats.org/wordprocessingml/2006/main" xmlns:w14="http://schemas.microsoft.com/office/word/2010/wordml" xmlns:wpg="http://schemas.microsoft.com/office/word/2010/wordprocessingGroup" xmlns:wpi="http://schemas.microsoft.com/office/word/2010/wordprocessingInk" xmlns:wne="http://schemas.microsoft.com/office/word/2006/wordml" xmlns:wps="http://schemas.microsoft.com/office/word/2010/wordprocessingShape" mc:Ignorable="w14 wp14">
   <w:body>
     <w:p>
       <w:pPr>
@@ -118,14 +118,7 @@
           <w:b/>
           <w:sz w:val="24"/>
         </w:rPr>
-        <w:t xml:space="preserve"> </w:t>
-      </w:r>
-      <w:r>
-        <w:rPr>
-          <w:b/>
-          <w:sz w:val="24"/>
-        </w:rPr>
-        <w:t xml:space="preserve">FLUXO: </w:t>
+        <w:t xml:space="preserve"> FLUXO: </w:t>
       </w:r>
       <w:r>
         <w:rPr>
@@ -347,27 +340,26 @@
         <w:rPr>
           <w:sz w:val="24"/>
         </w:rPr>
-        <w:t xml:space="preserve">Um usuário, já autenticado, entra na página da vitrine, onde os produtos estão expostos. Ele escolhe </w:t>
-      </w:r>
-      <w:proofErr w:type="gramStart"/>
-      <w:r>
-        <w:rPr>
-          <w:sz w:val="24"/>
-        </w:rPr>
-        <w:t>o(</w:t>
-      </w:r>
-      <w:proofErr w:type="gramEnd"/>
-      <w:r>
-        <w:rPr>
-          <w:sz w:val="24"/>
-        </w:rPr>
-        <w:t>s) produto(s) que deseja e cada um apresentará a opção 'Adicionar ao Carrinho'. O usuário clica nesta opção e o sistema registra o produto no carrinho. Caso o usuário não esteja autenticado, ele é direcionado para a tela de LOGIN. Em seguida, segue o fluxo normal.</w:t>
-      </w:r>
-      <w:r>
-        <w:rPr>
-          <w:sz w:val="24"/>
-        </w:rPr>
-        <w:t xml:space="preserve"> PÓS-CONDIÇÃO: Tem produtos no carrinho.</w:t>
+        <w:t>Um usuário, já autenticado, entra na página da vitrine, onde os produtos estão expostos. Ele escolhe o(s) produto(s) que deseja e cada um apresentará a opção 'Adicionar ao Carrinho'. O usuário clica nesta opção e o sistema registra o produto no carrinho. Caso o usuário não esteja autenticado, ele é direcionado para a tela de LOGIN. Em seguida, segue o fluxo normal.</w:t>
+      </w:r>
+      <w:r>
+        <w:rPr>
+          <w:sz w:val="24"/>
+        </w:rPr>
+        <w:t xml:space="preserve"> </w:t>
+      </w:r>
+      <w:r>
+        <w:rPr>
+          <w:b/>
+          <w:sz w:val="24"/>
+        </w:rPr>
+        <w:t>PÓS-CONDIÇÃO:</w:t>
+      </w:r>
+      <w:r>
+        <w:rPr>
+          <w:sz w:val="24"/>
+        </w:rPr>
+        <w:t xml:space="preserve"> Tem produtos no carrinho.</w:t>
       </w:r>
     </w:p>
     <w:p>
@@ -701,13 +693,7 @@
         <w:rPr>
           <w:sz w:val="24"/>
         </w:rPr>
-        <w:t>Usuário autenticado</w:t>
-      </w:r>
-      <w:r>
-        <w:rPr>
-          <w:sz w:val="24"/>
-        </w:rPr>
-        <w:t xml:space="preserve">, com encomenda concluída. </w:t>
+        <w:t xml:space="preserve">Usuário autenticado, com encomenda concluída. </w:t>
       </w:r>
       <w:r>
         <w:rPr>
@@ -813,13 +799,7 @@
         <w:rPr>
           <w:sz w:val="24"/>
         </w:rPr>
-        <w:t>Usuário autenticado</w:t>
-      </w:r>
-      <w:r>
-        <w:rPr>
-          <w:sz w:val="24"/>
-        </w:rPr>
-        <w:t xml:space="preserve">. </w:t>
+        <w:t xml:space="preserve">Usuário autenticado. </w:t>
       </w:r>
       <w:r>
         <w:rPr>
@@ -1042,13 +1022,7 @@
         <w:rPr>
           <w:sz w:val="24"/>
         </w:rPr>
-        <w:t>autenticado</w:t>
-      </w:r>
-      <w:r>
-        <w:rPr>
-          <w:sz w:val="24"/>
-        </w:rPr>
-        <w:t xml:space="preserve"> e com ao menos uma encomenda feita</w:t>
+        <w:t>autenticado e com ao menos uma encomenda feita</w:t>
       </w:r>
       <w:r>
         <w:rPr>
@@ -1156,13 +1130,7 @@
         <w:rPr>
           <w:sz w:val="24"/>
         </w:rPr>
-        <w:t>autenticado e com ao menos uma encomenda feita</w:t>
-      </w:r>
-      <w:r>
-        <w:rPr>
-          <w:sz w:val="24"/>
-        </w:rPr>
-        <w:t xml:space="preserve"> </w:t>
+        <w:t xml:space="preserve">autenticado e com ao menos uma encomenda feita </w:t>
       </w:r>
       <w:r>
         <w:rPr>
@@ -1394,9 +1362,47 @@
       </w:r>
       <w:r>
         <w:rPr>
-          <w:sz w:val="24"/>
-        </w:rPr>
-        <w:t xml:space="preserve">Um usuário já cadastrado como administrador entra na página de LOGIN. Preenche o formulário com suas credenciais. Caso as credenciais estejam corretas, o </w:t>
+          <w:b/>
+          <w:sz w:val="24"/>
+        </w:rPr>
+        <w:t>PRÉ-CONDIÇÃO:</w:t>
+      </w:r>
+      <w:r>
+        <w:rPr>
+          <w:sz w:val="24"/>
+        </w:rPr>
+        <w:t xml:space="preserve"> usuário já cadastrado como administrador</w:t>
+      </w:r>
+      <w:r>
+        <w:rPr>
+          <w:sz w:val="24"/>
+        </w:rPr>
+        <w:t xml:space="preserve">. </w:t>
+      </w:r>
+      <w:r>
+        <w:rPr>
+          <w:b/>
+          <w:sz w:val="24"/>
+        </w:rPr>
+        <w:t>FLUXO:</w:t>
+      </w:r>
+      <w:r>
+        <w:rPr>
+          <w:sz w:val="24"/>
+        </w:rPr>
+        <w:t xml:space="preserve"> </w:t>
+      </w:r>
+      <w:r>
+        <w:rPr>
+          <w:sz w:val="24"/>
+        </w:rPr>
+        <w:t xml:space="preserve">Usuário </w:t>
+      </w:r>
+      <w:r>
+        <w:rPr>
+          <w:sz w:val="24"/>
+        </w:rPr>
+        <w:t xml:space="preserve">entra na página de LOGIN. Preenche o formulário com suas credenciais. Caso as credenciais estejam corretas, o </w:t>
       </w:r>
       <w:proofErr w:type="spellStart"/>
       <w:r>
@@ -1417,23 +1423,14 @@
           <w:b/>
           <w:sz w:val="24"/>
         </w:rPr>
-        <w:t xml:space="preserve"> </w:t>
-      </w:r>
-      <w:bookmarkStart w:id="21" w:name="_GoBack"/>
-      <w:bookmarkEnd w:id="21"/>
-      <w:r>
-        <w:rPr>
-          <w:b/>
-          <w:sz w:val="24"/>
-        </w:rPr>
-        <w:t>PÓS</w:t>
-      </w:r>
-      <w:ins w:id="22" w:author="Leon Andrade Siqueira" w:date="2016-10-05T11:13:00Z">
+        <w:t xml:space="preserve"> PÓS</w:t>
+      </w:r>
+      <w:ins w:id="21" w:author="Leon Andrade Siqueira" w:date="2016-10-05T11:13:00Z">
         <w:r>
           <w:rPr>
             <w:b/>
             <w:sz w:val="24"/>
-            <w:rPrChange w:id="23" w:author="Leon Andrade Siqueira" w:date="2016-10-05T11:14:00Z">
+            <w:rPrChange w:id="22" w:author="Leon Andrade Siqueira" w:date="2016-10-05T11:14:00Z">
               <w:rPr>
                 <w:sz w:val="24"/>
               </w:rPr>
@@ -1480,13 +1477,44 @@
           <w:b/>
           <w:sz w:val="24"/>
         </w:rPr>
-        <w:t xml:space="preserve">VER ENCOMENDAS: </w:t>
-      </w:r>
-      <w:r>
-        <w:rPr>
-          <w:sz w:val="24"/>
-        </w:rPr>
-        <w:t xml:space="preserve">Um usuário já autenticado como administrador, acessa a página de DASHBOARD onde estão listadas todas as encomendas realizadas </w:t>
+        <w:t>VER ENCOMENDAS: PRÉ-CONDIÇÃO:</w:t>
+      </w:r>
+      <w:r>
+        <w:rPr>
+          <w:sz w:val="24"/>
+        </w:rPr>
+        <w:t xml:space="preserve"> usuário já</w:t>
+      </w:r>
+      <w:r>
+        <w:rPr>
+          <w:sz w:val="24"/>
+        </w:rPr>
+        <w:t xml:space="preserve"> autenticado como administrador. </w:t>
+      </w:r>
+      <w:r>
+        <w:rPr>
+          <w:b/>
+          <w:sz w:val="24"/>
+        </w:rPr>
+        <w:t>FLUXO:</w:t>
+      </w:r>
+      <w:r>
+        <w:rPr>
+          <w:sz w:val="24"/>
+        </w:rPr>
+        <w:t xml:space="preserve"> </w:t>
+      </w:r>
+      <w:r>
+        <w:rPr>
+          <w:sz w:val="24"/>
+        </w:rPr>
+        <w:t xml:space="preserve">Usuário </w:t>
+      </w:r>
+      <w:r>
+        <w:rPr>
+          <w:sz w:val="24"/>
+        </w:rPr>
+        <w:t xml:space="preserve">acessa a página de DASHBOARD onde estão listadas todas as encomendas realizadas </w:t>
       </w:r>
       <w:r>
         <w:rPr>
@@ -1524,6 +1552,7 @@
           <w:b/>
           <w:sz w:val="24"/>
         </w:rPr>
+        <w:lastRenderedPageBreak/>
         <w:t>LER MENSAGENS:</w:t>
       </w:r>
       <w:r>
@@ -1534,16 +1563,41 @@
       </w:r>
       <w:r>
         <w:rPr>
-          <w:sz w:val="24"/>
-        </w:rPr>
-        <w:t xml:space="preserve">Um usuário, já autenticado como administrador, entra em seu DASHBOARD, onde estão listadas todas as encomendas realizadas - caso haja </w:t>
-      </w:r>
-      <w:r>
-        <w:rPr>
-          <w:sz w:val="24"/>
-        </w:rPr>
-        <w:lastRenderedPageBreak/>
-        <w:t xml:space="preserve">encomendas a serem exibidas - além de poder clicar em 'ver mensagens' ao lado de cada encomenda. </w:t>
+          <w:b/>
+          <w:sz w:val="24"/>
+        </w:rPr>
+        <w:t xml:space="preserve">PRÉ-CONDIÇÃO: </w:t>
+      </w:r>
+      <w:r>
+        <w:rPr>
+          <w:sz w:val="24"/>
+        </w:rPr>
+        <w:t>usuário, já</w:t>
+      </w:r>
+      <w:r>
+        <w:rPr>
+          <w:sz w:val="24"/>
+        </w:rPr>
+        <w:t xml:space="preserve"> autenticado como administrador. </w:t>
+      </w:r>
+      <w:r>
+        <w:rPr>
+          <w:b/>
+          <w:sz w:val="24"/>
+        </w:rPr>
+        <w:t>FLUXO:</w:t>
+      </w:r>
+      <w:r>
+        <w:rPr>
+          <w:sz w:val="24"/>
+        </w:rPr>
+        <w:t xml:space="preserve"> Usuário</w:t>
+      </w:r>
+      <w:r>
+        <w:rPr>
+          <w:sz w:val="24"/>
+        </w:rPr>
+        <w:t xml:space="preserve"> entra em seu DASHBOARD, onde estão listadas todas as encomendas realizadas - caso haja encomendas a serem exibidas - além de poder clicar em 'ver mensagens' ao lado de cada encomenda. </w:t>
       </w:r>
       <w:r>
         <w:rPr>
@@ -1575,27 +1629,79 @@
           <w:b/>
           <w:sz w:val="24"/>
         </w:rPr>
-        <w:t xml:space="preserve">ALTERAR STATUS DA ENCOMENDA: </w:t>
-      </w:r>
-      <w:r>
-        <w:rPr>
-          <w:sz w:val="24"/>
-        </w:rPr>
-        <w:t>Um usuário, já autenticado como administrador, entra em seu DASHBOARD, onde estão listadas todas as encomendas realizadas por outros usuários além de uma área destinada à exibição dos status destas - caso haja encomendas a serem exibidas. Ao clicar em 'status', o usuário receberá a opção de marcar '</w:t>
-      </w:r>
-      <w:commentRangeStart w:id="24"/>
+        <w:t>ALTERAR STATUS DA ENCOMENDA:</w:t>
+      </w:r>
+      <w:r>
+        <w:rPr>
+          <w:b/>
+          <w:sz w:val="24"/>
+        </w:rPr>
+        <w:t xml:space="preserve"> </w:t>
+      </w:r>
+      <w:r>
+        <w:rPr>
+          <w:b/>
+          <w:sz w:val="24"/>
+        </w:rPr>
+        <w:t>PRÉ-CONDIÇÃO:</w:t>
+      </w:r>
+      <w:r>
+        <w:rPr>
+          <w:b/>
+          <w:sz w:val="24"/>
+        </w:rPr>
+        <w:t xml:space="preserve"> </w:t>
+      </w:r>
+      <w:r>
+        <w:rPr>
+          <w:sz w:val="24"/>
+        </w:rPr>
+        <w:t>U</w:t>
+      </w:r>
+      <w:r>
+        <w:rPr>
+          <w:sz w:val="24"/>
+        </w:rPr>
+        <w:t>suário, já</w:t>
+      </w:r>
+      <w:r>
+        <w:rPr>
+          <w:sz w:val="24"/>
+        </w:rPr>
+        <w:t xml:space="preserve"> autenticado como administrador. </w:t>
+      </w:r>
+      <w:r>
+        <w:rPr>
+          <w:b/>
+          <w:sz w:val="24"/>
+        </w:rPr>
+        <w:t>FLUXO:</w:t>
+      </w:r>
+      <w:r>
+        <w:rPr>
+          <w:sz w:val="24"/>
+        </w:rPr>
+        <w:t xml:space="preserve"> Usuário</w:t>
+      </w:r>
+      <w:r>
+        <w:rPr>
+          <w:sz w:val="24"/>
+        </w:rPr>
+        <w:t xml:space="preserve"> entra em seu DASHBOARD, onde estão listadas todas as encomendas realizadas por outros usuários além de uma área destinada à exibição dos status destas - caso haja encomendas a serem exibidas. Ao clicar em 'status', o usuário receberá a opção de marcar '</w:t>
+      </w:r>
+      <w:commentRangeStart w:id="23"/>
       <w:r>
         <w:rPr>
           <w:sz w:val="24"/>
         </w:rPr>
         <w:t>Entregue</w:t>
       </w:r>
-      <w:commentRangeEnd w:id="24"/>
+      <w:commentRangeEnd w:id="23"/>
       <w:r>
         <w:rPr>
           <w:rStyle w:val="Refdecomentrio"/>
         </w:rPr>
-        <w:commentReference w:id="24"/>
+        <w:commentReference w:id="23"/>
       </w:r>
       <w:r>
         <w:rPr>
@@ -1608,6 +1714,32 @@
           <w:sz w:val="24"/>
         </w:rPr>
         <w:t>.</w:t>
+      </w:r>
+      <w:r>
+        <w:rPr>
+          <w:sz w:val="24"/>
+        </w:rPr>
+        <w:t xml:space="preserve"> </w:t>
+      </w:r>
+      <w:r>
+        <w:rPr>
+          <w:b/>
+          <w:sz w:val="24"/>
+        </w:rPr>
+        <w:t>PÓS-CONDIÇÃO:</w:t>
+      </w:r>
+      <w:r>
+        <w:rPr>
+          <w:b/>
+          <w:sz w:val="24"/>
+        </w:rPr>
+        <w:t xml:space="preserve"> </w:t>
+      </w:r>
+      <w:r>
+        <w:rPr>
+          <w:sz w:val="24"/>
+        </w:rPr>
+        <w:t>O status da encomenda é alterado.</w:t>
       </w:r>
     </w:p>
     <w:p>
@@ -1637,9 +1769,16 @@
       </w:r>
       <w:r>
         <w:rPr>
-          <w:sz w:val="24"/>
-        </w:rPr>
-        <w:t xml:space="preserve">Pré-requisitos: estar </w:t>
+          <w:b/>
+          <w:sz w:val="24"/>
+        </w:rPr>
+        <w:t>PRÉ-CONDIÇÃO:</w:t>
+      </w:r>
+      <w:r>
+        <w:rPr>
+          <w:sz w:val="24"/>
+        </w:rPr>
+        <w:t xml:space="preserve"> estar </w:t>
       </w:r>
       <w:r>
         <w:rPr>
@@ -1657,7 +1796,26 @@
         <w:rPr>
           <w:sz w:val="24"/>
         </w:rPr>
-        <w:t xml:space="preserve">. </w:t>
+        <w:t>.</w:t>
+      </w:r>
+      <w:r>
+        <w:rPr>
+          <w:sz w:val="24"/>
+        </w:rPr>
+        <w:t xml:space="preserve"> </w:t>
+      </w:r>
+      <w:r>
+        <w:rPr>
+          <w:b/>
+          <w:sz w:val="24"/>
+        </w:rPr>
+        <w:t>FLUXO:</w:t>
+      </w:r>
+      <w:r>
+        <w:rPr>
+          <w:sz w:val="24"/>
+        </w:rPr>
+        <w:t xml:space="preserve"> </w:t>
       </w:r>
       <w:r>
         <w:rPr>
@@ -1665,7 +1823,7 @@
         </w:rPr>
         <w:t>Assim que uma operação de compra é realizada</w:t>
       </w:r>
-      <w:ins w:id="25" w:author="Alexandre Lima" w:date="2016-06-27T10:05:00Z">
+      <w:ins w:id="24" w:author="Alexandre Lima" w:date="2016-06-27T10:05:00Z">
         <w:r>
           <w:rPr>
             <w:sz w:val="24"/>
@@ -1725,11 +1883,64 @@
         </w:rPr>
         <w:t>CRUD PRODUTO:</w:t>
       </w:r>
-      <w:r>
-        <w:rPr>
-          <w:sz w:val="24"/>
-        </w:rPr>
-        <w:t xml:space="preserve"> O usuário, já autenticado como administrador, </w:t>
+      <w:proofErr w:type="gramStart"/>
+      <w:r>
+        <w:rPr>
+          <w:b/>
+          <w:sz w:val="24"/>
+        </w:rPr>
+        <w:t xml:space="preserve"> </w:t>
+      </w:r>
+      <w:r>
+        <w:rPr>
+          <w:sz w:val="24"/>
+        </w:rPr>
+        <w:t xml:space="preserve"> </w:t>
+      </w:r>
+      <w:proofErr w:type="gramEnd"/>
+      <w:r>
+        <w:rPr>
+          <w:b/>
+          <w:sz w:val="24"/>
+        </w:rPr>
+        <w:t>PRÉ-CONDIÇÃO:</w:t>
+      </w:r>
+      <w:r>
+        <w:rPr>
+          <w:sz w:val="24"/>
+        </w:rPr>
+        <w:t xml:space="preserve"> </w:t>
+      </w:r>
+      <w:r>
+        <w:rPr>
+          <w:sz w:val="24"/>
+        </w:rPr>
+        <w:t>usuário, já</w:t>
+      </w:r>
+      <w:r>
+        <w:rPr>
+          <w:sz w:val="24"/>
+        </w:rPr>
+        <w:t xml:space="preserve"> autenticado como administrador. </w:t>
+      </w:r>
+      <w:r>
+        <w:rPr>
+          <w:b/>
+          <w:sz w:val="24"/>
+        </w:rPr>
+        <w:t>FLUXO:</w:t>
+      </w:r>
+      <w:r>
+        <w:rPr>
+          <w:sz w:val="24"/>
+        </w:rPr>
+        <w:t xml:space="preserve"> Usuário</w:t>
+      </w:r>
+      <w:r>
+        <w:rPr>
+          <w:sz w:val="24"/>
+        </w:rPr>
+        <w:t xml:space="preserve"> </w:t>
       </w:r>
       <w:r>
         <w:rPr>
@@ -1763,7 +1974,7 @@
         </w:rPr>
         <w:t>terá a opção de excluir o item. Caso seja constatado algum erro de falta de campos que não podem ser nulos</w:t>
       </w:r>
-      <w:ins w:id="26" w:author="Alexandre Lima" w:date="2016-06-27T10:10:00Z">
+      <w:ins w:id="25" w:author="Alexandre Lima" w:date="2016-06-27T10:10:00Z">
         <w:r>
           <w:rPr>
             <w:sz w:val="24"/>
@@ -1777,7 +1988,7 @@
         </w:rPr>
         <w:t xml:space="preserve"> serão destacados os campos e não será registrado</w:t>
       </w:r>
-      <w:del w:id="27" w:author="Alexandre Lima" w:date="2016-06-27T10:10:00Z">
+      <w:del w:id="26" w:author="Alexandre Lima" w:date="2016-06-27T10:10:00Z">
         <w:r>
           <w:rPr>
             <w:sz w:val="24"/>
@@ -1785,7 +1996,7 @@
           <w:delText xml:space="preserve">, </w:delText>
         </w:r>
       </w:del>
-      <w:ins w:id="28" w:author="Alexandre Lima" w:date="2016-06-27T10:10:00Z">
+      <w:ins w:id="27" w:author="Alexandre Lima" w:date="2016-06-27T10:10:00Z">
         <w:r>
           <w:rPr>
             <w:sz w:val="24"/>
@@ -1799,7 +2010,7 @@
           <w:t xml:space="preserve"> </w:t>
         </w:r>
       </w:ins>
-      <w:del w:id="29" w:author="Alexandre Lima" w:date="2016-06-27T10:10:00Z">
+      <w:del w:id="28" w:author="Alexandre Lima" w:date="2016-06-27T10:10:00Z">
         <w:r>
           <w:rPr>
             <w:sz w:val="24"/>
@@ -1807,7 +2018,7 @@
           <w:delText xml:space="preserve">se </w:delText>
         </w:r>
       </w:del>
-      <w:ins w:id="30" w:author="Alexandre Lima" w:date="2016-06-27T10:10:00Z">
+      <w:ins w:id="29" w:author="Alexandre Lima" w:date="2016-06-27T10:10:00Z">
         <w:r>
           <w:rPr>
             <w:sz w:val="24"/>
@@ -1839,6 +2050,19 @@
         </w:rPr>
         <w:t>uma mensagem de erro para o administrador.</w:t>
       </w:r>
+      <w:r>
+        <w:rPr>
+          <w:b/>
+          <w:sz w:val="24"/>
+        </w:rPr>
+        <w:t xml:space="preserve"> PÓS-CONDIÇÃO:</w:t>
+      </w:r>
+      <w:r>
+        <w:rPr>
+          <w:sz w:val="24"/>
+        </w:rPr>
+        <w:t xml:space="preserve"> Produto é criado ou alterado.</w:t>
+      </w:r>
     </w:p>
     <w:p>
       <w:pPr>
@@ -1852,7 +2076,7 @@
           <w:sz w:val="24"/>
         </w:rPr>
       </w:pPr>
-      <w:commentRangeStart w:id="31"/>
+      <w:commentRangeStart w:id="30"/>
       <w:r>
         <w:rPr>
           <w:b/>
@@ -1860,12 +2084,12 @@
         </w:rPr>
         <w:t>VERIFICAR HISTÓRICO POR COMPRADOR</w:t>
       </w:r>
-      <w:commentRangeEnd w:id="31"/>
+      <w:commentRangeEnd w:id="30"/>
       <w:r>
         <w:rPr>
           <w:rStyle w:val="Refdecomentrio"/>
         </w:rPr>
-        <w:commentReference w:id="31"/>
+        <w:commentReference w:id="30"/>
       </w:r>
       <w:r>
         <w:rPr>
@@ -1876,9 +2100,41 @@
       </w:r>
       <w:r>
         <w:rPr>
-          <w:sz w:val="24"/>
-        </w:rPr>
-        <w:t xml:space="preserve">O usuário, já autenticado como administrador, </w:t>
+          <w:b/>
+          <w:sz w:val="24"/>
+        </w:rPr>
+        <w:t>PRÉ-CONDIÇÃO:</w:t>
+      </w:r>
+      <w:r>
+        <w:rPr>
+          <w:sz w:val="24"/>
+        </w:rPr>
+        <w:t xml:space="preserve"> usuário, já</w:t>
+      </w:r>
+      <w:r>
+        <w:rPr>
+          <w:sz w:val="24"/>
+        </w:rPr>
+        <w:t xml:space="preserve"> autenticado como administrador. </w:t>
+      </w:r>
+      <w:r>
+        <w:rPr>
+          <w:b/>
+          <w:sz w:val="24"/>
+        </w:rPr>
+        <w:t>FLUXO:</w:t>
+      </w:r>
+      <w:r>
+        <w:rPr>
+          <w:sz w:val="24"/>
+        </w:rPr>
+        <w:t xml:space="preserve"> </w:t>
+      </w:r>
+      <w:r>
+        <w:rPr>
+          <w:sz w:val="24"/>
+        </w:rPr>
+        <w:t xml:space="preserve">Usuário </w:t>
       </w:r>
       <w:r>
         <w:rPr>
@@ -1886,7 +2142,7 @@
         </w:rPr>
         <w:t xml:space="preserve">acessa a opção de "Compradores" </w:t>
       </w:r>
-      <w:ins w:id="32" w:author="Alexandre Lima" w:date="2016-06-27T10:11:00Z">
+      <w:ins w:id="31" w:author="Alexandre Lima" w:date="2016-06-27T10:11:00Z">
         <w:r>
           <w:rPr>
             <w:sz w:val="24"/>
@@ -1900,7 +2156,7 @@
         </w:rPr>
         <w:t>mostra uma lista de compradores</w:t>
       </w:r>
-      <w:del w:id="33" w:author="Alexandre Lima" w:date="2016-06-27T10:12:00Z">
+      <w:del w:id="32" w:author="Alexandre Lima" w:date="2016-06-27T10:12:00Z">
         <w:r>
           <w:rPr>
             <w:sz w:val="24"/>
@@ -1908,7 +2164,7 @@
           <w:delText xml:space="preserve">, </w:delText>
         </w:r>
       </w:del>
-      <w:ins w:id="34" w:author="Alexandre Lima" w:date="2016-06-27T10:12:00Z">
+      <w:ins w:id="33" w:author="Alexandre Lima" w:date="2016-06-27T10:12:00Z">
         <w:r>
           <w:rPr>
             <w:sz w:val="24"/>
@@ -1922,7 +2178,7 @@
           <w:t xml:space="preserve"> </w:t>
         </w:r>
       </w:ins>
-      <w:del w:id="35" w:author="Alexandre Lima" w:date="2016-06-27T10:12:00Z">
+      <w:del w:id="34" w:author="Alexandre Lima" w:date="2016-06-27T10:12:00Z">
         <w:r>
           <w:rPr>
             <w:sz w:val="24"/>
@@ -1930,7 +2186,7 @@
           <w:delText xml:space="preserve">clicando </w:delText>
         </w:r>
       </w:del>
-      <w:ins w:id="36" w:author="Alexandre Lima" w:date="2016-06-27T10:12:00Z">
+      <w:ins w:id="35" w:author="Alexandre Lima" w:date="2016-06-27T10:12:00Z">
         <w:r>
           <w:rPr>
             <w:sz w:val="24"/>
@@ -1950,7 +2206,7 @@
         </w:rPr>
         <w:t>no comprador</w:t>
       </w:r>
-      <w:ins w:id="37" w:author="Alexandre Lima" w:date="2016-06-27T10:12:00Z">
+      <w:ins w:id="36" w:author="Alexandre Lima" w:date="2016-06-27T10:12:00Z">
         <w:r>
           <w:rPr>
             <w:sz w:val="24"/>
@@ -1962,27 +2218,19 @@
         <w:rPr>
           <w:sz w:val="24"/>
         </w:rPr>
-        <w:t xml:space="preserve"> serão exibidas todas as atividades dele: compras, </w:t>
-      </w:r>
-      <w:commentRangeStart w:id="38"/>
-      <w:r>
-        <w:rPr>
-          <w:sz w:val="24"/>
-        </w:rPr>
-        <w:t xml:space="preserve">reservas </w:t>
-      </w:r>
-      <w:commentRangeEnd w:id="38"/>
-      <w:r>
-        <w:rPr>
-          <w:rStyle w:val="Refdecomentrio"/>
-        </w:rPr>
-        <w:commentReference w:id="38"/>
-      </w:r>
-      <w:r>
-        <w:rPr>
-          <w:sz w:val="24"/>
-        </w:rPr>
-        <w:t>e mensagem.</w:t>
+        <w:t xml:space="preserve"> serão exibidas to</w:t>
+      </w:r>
+      <w:r>
+        <w:rPr>
+          <w:sz w:val="24"/>
+        </w:rPr>
+        <w:t>das as atividades dele: compras</w:t>
+      </w:r>
+      <w:r>
+        <w:rPr>
+          <w:sz w:val="24"/>
+        </w:rPr>
+        <w:t xml:space="preserve"> e mensagem.</w:t>
       </w:r>
     </w:p>
     <w:p>
@@ -2010,12 +2258,19 @@
         </w:rPr>
         <w:t xml:space="preserve"> </w:t>
       </w:r>
-      <w:commentRangeStart w:id="39"/>
-      <w:r>
-        <w:rPr>
-          <w:sz w:val="24"/>
-        </w:rPr>
-        <w:t xml:space="preserve">O usuário, já autenticado </w:t>
+      <w:r>
+        <w:rPr>
+          <w:b/>
+          <w:sz w:val="24"/>
+        </w:rPr>
+        <w:t>PRÉ-CONDIÇÃO:</w:t>
+      </w:r>
+      <w:commentRangeStart w:id="37"/>
+      <w:r>
+        <w:rPr>
+          <w:sz w:val="24"/>
+        </w:rPr>
+        <w:t xml:space="preserve"> usuário, já autenticado </w:t>
       </w:r>
       <w:r>
         <w:rPr>
@@ -2027,7 +2282,20 @@
         <w:rPr>
           <w:sz w:val="24"/>
         </w:rPr>
-        <w:t xml:space="preserve">, </w:t>
+        <w:t xml:space="preserve">. </w:t>
+      </w:r>
+      <w:r>
+        <w:rPr>
+          <w:b/>
+          <w:sz w:val="24"/>
+        </w:rPr>
+        <w:t>FLUXO:</w:t>
+      </w:r>
+      <w:r>
+        <w:rPr>
+          <w:sz w:val="24"/>
+        </w:rPr>
+        <w:t xml:space="preserve"> </w:t>
       </w:r>
       <w:r>
         <w:rPr>
@@ -2057,14 +2325,56 @@
         <w:rPr>
           <w:sz w:val="24"/>
         </w:rPr>
-        <w:t xml:space="preserve"> usuários indesejados</w:t>
-      </w:r>
-      <w:commentRangeEnd w:id="39"/>
+        <w:t xml:space="preserve"> usuários indesejado</w:t>
+      </w:r>
+      <w:bookmarkStart w:id="38" w:name="_GoBack"/>
+      <w:bookmarkEnd w:id="38"/>
+      <w:r>
+        <w:rPr>
+          <w:sz w:val="24"/>
+        </w:rPr>
+        <w:t>s</w:t>
+      </w:r>
+      <w:commentRangeEnd w:id="37"/>
       <w:r>
         <w:rPr>
           <w:rStyle w:val="Refdecomentrio"/>
         </w:rPr>
-        <w:commentReference w:id="39"/>
+        <w:commentReference w:id="37"/>
+      </w:r>
+      <w:r>
+        <w:rPr>
+          <w:b/>
+          <w:sz w:val="24"/>
+        </w:rPr>
+        <w:t xml:space="preserve"> </w:t>
+      </w:r>
+      <w:r>
+        <w:rPr>
+          <w:b/>
+          <w:sz w:val="24"/>
+        </w:rPr>
+        <w:t>PÓS</w:t>
+      </w:r>
+      <w:r>
+        <w:rPr>
+          <w:b/>
+          <w:sz w:val="24"/>
+        </w:rPr>
+        <w:t>-CONDIÇÃO:</w:t>
+      </w:r>
+      <w:r>
+        <w:rPr>
+          <w:b/>
+          <w:sz w:val="24"/>
+        </w:rPr>
+        <w:t xml:space="preserve"> </w:t>
+      </w:r>
+      <w:r>
+        <w:rPr>
+          <w:sz w:val="24"/>
+        </w:rPr>
+        <w:t>Usuário indesejado é removido.</w:t>
       </w:r>
     </w:p>
     <w:p>
@@ -2076,7 +2386,7 @@
           <w:sz w:val="24"/>
         </w:rPr>
       </w:pPr>
-      <w:ins w:id="40" w:author="Leon Andrade Siqueira" w:date="2016-10-05T11:14:00Z">
+      <w:ins w:id="39" w:author="Leon Andrade Siqueira" w:date="2016-10-05T11:14:00Z">
         <w:r>
           <w:rPr>
             <w:rFonts w:cs="Arial"/>
@@ -2142,7 +2452,7 @@
 </file>
 
 <file path=word/comments.xml><?xml version="1.0" encoding="utf-8"?>
-<w:comments xmlns:wpc="http://schemas.microsoft.com/office/word/2010/wordprocessingCanvas" xmlns:mc="http://schemas.openxmlformats.org/markup-compatibility/2006" xmlns:o="urn:schemas-microsoft-com:office:office" xmlns:r="http://schemas.openxmlformats.org/officeDocument/2006/relationships" xmlns:m="http://schemas.openxmlformats.org/officeDocument/2006/math" xmlns:v="urn:schemas-microsoft-com:vml" xmlns:wp14="http://schemas.microsoft.com/office/word/2010/wordprocessingDrawing" xmlns:wp="http://schemas.openxmlformats.org/drawingml/2006/wordprocessingDrawing" xmlns:w10="urn:schemas-microsoft-com:office:word" xmlns:w="http://schemas.openxmlformats.org/wordprocessingml/2006/main" xmlns:w14="http://schemas.microsoft.com/office/word/2010/wordml" xmlns:w15="http://schemas.microsoft.com/office/word/2012/wordml" xmlns:wpg="http://schemas.microsoft.com/office/word/2010/wordprocessingGroup" xmlns:wpi="http://schemas.microsoft.com/office/word/2010/wordprocessingInk" xmlns:wne="http://schemas.microsoft.com/office/word/2006/wordml" xmlns:wps="http://schemas.microsoft.com/office/word/2010/wordprocessingShape" mc:Ignorable="w14 w15 wp14">
+<w:comments xmlns:wpc="http://schemas.microsoft.com/office/word/2010/wordprocessingCanvas" xmlns:mc="http://schemas.openxmlformats.org/markup-compatibility/2006" xmlns:o="urn:schemas-microsoft-com:office:office" xmlns:r="http://schemas.openxmlformats.org/officeDocument/2006/relationships" xmlns:m="http://schemas.openxmlformats.org/officeDocument/2006/math" xmlns:v="urn:schemas-microsoft-com:vml" xmlns:wp14="http://schemas.microsoft.com/office/word/2010/wordprocessingDrawing" xmlns:wp="http://schemas.openxmlformats.org/drawingml/2006/wordprocessingDrawing" xmlns:w10="urn:schemas-microsoft-com:office:word" xmlns:w="http://schemas.openxmlformats.org/wordprocessingml/2006/main" xmlns:w14="http://schemas.microsoft.com/office/word/2010/wordml" xmlns:wpg="http://schemas.microsoft.com/office/word/2010/wordprocessingGroup" xmlns:wpi="http://schemas.microsoft.com/office/word/2010/wordprocessingInk" xmlns:wne="http://schemas.microsoft.com/office/word/2006/wordml" xmlns:wps="http://schemas.microsoft.com/office/word/2010/wordprocessingShape" mc:Ignorable="w14 wp14">
   <w:comment w:id="0" w:author="Alexandre Lima" w:date="2016-06-27T09:29:00Z" w:initials="AL">
     <w:p>
       <w:pPr>
@@ -2323,7 +2633,7 @@
       </w:r>
     </w:p>
   </w:comment>
-  <w:comment w:id="24" w:author="Alexandre Lima" w:date="2016-06-27T10:03:00Z" w:initials="AL">
+  <w:comment w:id="23" w:author="Alexandre Lima" w:date="2016-06-27T10:03:00Z" w:initials="AL">
     <w:p>
       <w:pPr>
         <w:pStyle w:val="Textodecomentrio"/>
@@ -2339,7 +2649,7 @@
       </w:r>
     </w:p>
   </w:comment>
-  <w:comment w:id="31" w:author="Alexandre Lima" w:date="2016-06-27T10:13:00Z" w:initials="AL">
+  <w:comment w:id="30" w:author="Alexandre Lima" w:date="2016-06-27T10:13:00Z" w:initials="AL">
     <w:p>
       <w:pPr>
         <w:pStyle w:val="Textodecomentrio"/>
@@ -2355,23 +2665,7 @@
       </w:r>
     </w:p>
   </w:comment>
-  <w:comment w:id="38" w:author="Alexandre Lima" w:date="2016-06-27T10:12:00Z" w:initials="AL">
-    <w:p>
-      <w:pPr>
-        <w:pStyle w:val="Textodecomentrio"/>
-      </w:pPr>
-      <w:r>
-        <w:rPr>
-          <w:rStyle w:val="Refdecomentrio"/>
-        </w:rPr>
-        <w:annotationRef/>
-      </w:r>
-      <w:r>
-        <w:t>O que é uma reserva? Este conceito não foi abordado anteriormente.</w:t>
-      </w:r>
-    </w:p>
-  </w:comment>
-  <w:comment w:id="39" w:author="Alexandre Lima" w:date="2016-06-27T10:14:00Z" w:initials="AL">
+  <w:comment w:id="37" w:author="Alexandre Lima" w:date="2016-06-27T10:14:00Z" w:initials="AL">
     <w:p>
       <w:pPr>
         <w:pStyle w:val="Textodecomentrio"/>
@@ -2409,8 +2703,8 @@
 </file>
 
 <file path=word/numbering.xml><?xml version="1.0" encoding="utf-8"?>
-<w:numbering xmlns:wpc="http://schemas.microsoft.com/office/word/2010/wordprocessingCanvas" xmlns:mc="http://schemas.openxmlformats.org/markup-compatibility/2006" xmlns:o="urn:schemas-microsoft-com:office:office" xmlns:r="http://schemas.openxmlformats.org/officeDocument/2006/relationships" xmlns:m="http://schemas.openxmlformats.org/officeDocument/2006/math" xmlns:v="urn:schemas-microsoft-com:vml" xmlns:wp14="http://schemas.microsoft.com/office/word/2010/wordprocessingDrawing" xmlns:wp="http://schemas.openxmlformats.org/drawingml/2006/wordprocessingDrawing" xmlns:w10="urn:schemas-microsoft-com:office:word" xmlns:w="http://schemas.openxmlformats.org/wordprocessingml/2006/main" xmlns:w14="http://schemas.microsoft.com/office/word/2010/wordml" xmlns:w15="http://schemas.microsoft.com/office/word/2012/wordml" xmlns:wpg="http://schemas.microsoft.com/office/word/2010/wordprocessingGroup" xmlns:wpi="http://schemas.microsoft.com/office/word/2010/wordprocessingInk" xmlns:wne="http://schemas.microsoft.com/office/word/2006/wordml" xmlns:wps="http://schemas.microsoft.com/office/word/2010/wordprocessingShape" mc:Ignorable="w14 w15 wp14">
-  <w:abstractNum w:abstractNumId="0" w15:restartNumberingAfterBreak="0">
+<w:numbering xmlns:wpc="http://schemas.microsoft.com/office/word/2010/wordprocessingCanvas" xmlns:mc="http://schemas.openxmlformats.org/markup-compatibility/2006" xmlns:o="urn:schemas-microsoft-com:office:office" xmlns:r="http://schemas.openxmlformats.org/officeDocument/2006/relationships" xmlns:m="http://schemas.openxmlformats.org/officeDocument/2006/math" xmlns:v="urn:schemas-microsoft-com:vml" xmlns:wp14="http://schemas.microsoft.com/office/word/2010/wordprocessingDrawing" xmlns:wp="http://schemas.openxmlformats.org/drawingml/2006/wordprocessingDrawing" xmlns:w10="urn:schemas-microsoft-com:office:word" xmlns:w="http://schemas.openxmlformats.org/wordprocessingml/2006/main" xmlns:w14="http://schemas.microsoft.com/office/word/2010/wordml" xmlns:wpg="http://schemas.microsoft.com/office/word/2010/wordprocessingGroup" xmlns:wpi="http://schemas.microsoft.com/office/word/2010/wordprocessingInk" xmlns:wne="http://schemas.microsoft.com/office/word/2006/wordml" xmlns:wps="http://schemas.microsoft.com/office/word/2010/wordprocessingShape" mc:Ignorable="w14 wp14">
+  <w:abstractNum w:abstractNumId="0">
     <w:nsid w:val="1B0538F2"/>
     <w:multiLevelType w:val="hybridMultilevel"/>
     <w:tmpl w:val="C6123976"/>
@@ -2496,7 +2790,7 @@
       </w:pPr>
     </w:lvl>
   </w:abstractNum>
-  <w:abstractNum w:abstractNumId="1" w15:restartNumberingAfterBreak="0">
+  <w:abstractNum w:abstractNumId="1">
     <w:nsid w:val="6824028C"/>
     <w:multiLevelType w:val="hybridMultilevel"/>
     <w:tmpl w:val="71706324"/>
@@ -2585,7 +2879,7 @@
       </w:pPr>
     </w:lvl>
   </w:abstractNum>
-  <w:abstractNum w:abstractNumId="2" w15:restartNumberingAfterBreak="0">
+  <w:abstractNum w:abstractNumId="2">
     <w:nsid w:val="7F9E373A"/>
     <w:multiLevelType w:val="hybridMultilevel"/>
     <w:tmpl w:val="D8D88772"/>
@@ -2698,7 +2992,7 @@
 </file>
 
 <file path=word/styles.xml><?xml version="1.0" encoding="utf-8"?>
-<w:styles xmlns:mc="http://schemas.openxmlformats.org/markup-compatibility/2006" xmlns:r="http://schemas.openxmlformats.org/officeDocument/2006/relationships" xmlns:w="http://schemas.openxmlformats.org/wordprocessingml/2006/main" xmlns:w14="http://schemas.microsoft.com/office/word/2010/wordml" xmlns:w15="http://schemas.microsoft.com/office/word/2012/wordml" mc:Ignorable="w14 w15">
+<w:styles xmlns:mc="http://schemas.openxmlformats.org/markup-compatibility/2006" xmlns:r="http://schemas.openxmlformats.org/officeDocument/2006/relationships" xmlns:w="http://schemas.openxmlformats.org/wordprocessingml/2006/main" xmlns:w14="http://schemas.microsoft.com/office/word/2010/wordml" mc:Ignorable="w14">
   <w:docDefaults>
     <w:rPrDefault>
       <w:rPr>
@@ -2714,378 +3008,443 @@
       </w:pPr>
     </w:pPrDefault>
   </w:docDefaults>
-  <w:latentStyles w:defLockedState="0" w:defUIPriority="99" w:defSemiHidden="0" w:defUnhideWhenUsed="0" w:defQFormat="0" w:count="371">
-    <w:lsdException w:name="Normal" w:uiPriority="0" w:qFormat="1"/>
-    <w:lsdException w:name="heading 1" w:uiPriority="9" w:qFormat="1"/>
-    <w:lsdException w:name="heading 2" w:semiHidden="1" w:uiPriority="9" w:unhideWhenUsed="1" w:qFormat="1"/>
-    <w:lsdException w:name="heading 3" w:semiHidden="1" w:uiPriority="9" w:unhideWhenUsed="1" w:qFormat="1"/>
-    <w:lsdException w:name="heading 4" w:semiHidden="1" w:uiPriority="9" w:unhideWhenUsed="1" w:qFormat="1"/>
-    <w:lsdException w:name="heading 5" w:semiHidden="1" w:uiPriority="9" w:unhideWhenUsed="1" w:qFormat="1"/>
-    <w:lsdException w:name="heading 6" w:semiHidden="1" w:uiPriority="9" w:unhideWhenUsed="1" w:qFormat="1"/>
-    <w:lsdException w:name="heading 7" w:semiHidden="1" w:uiPriority="9" w:unhideWhenUsed="1" w:qFormat="1"/>
-    <w:lsdException w:name="heading 8" w:semiHidden="1" w:uiPriority="9" w:unhideWhenUsed="1" w:qFormat="1"/>
-    <w:lsdException w:name="heading 9" w:semiHidden="1" w:uiPriority="9" w:unhideWhenUsed="1" w:qFormat="1"/>
-    <w:lsdException w:name="index 1" w:semiHidden="1" w:unhideWhenUsed="1"/>
-    <w:lsdException w:name="index 2" w:semiHidden="1" w:unhideWhenUsed="1"/>
-    <w:lsdException w:name="index 3" w:semiHidden="1" w:unhideWhenUsed="1"/>
-    <w:lsdException w:name="index 4" w:semiHidden="1" w:unhideWhenUsed="1"/>
-    <w:lsdException w:name="index 5" w:semiHidden="1" w:unhideWhenUsed="1"/>
-    <w:lsdException w:name="index 6" w:semiHidden="1" w:unhideWhenUsed="1"/>
-    <w:lsdException w:name="index 7" w:semiHidden="1" w:unhideWhenUsed="1"/>
-    <w:lsdException w:name="index 8" w:semiHidden="1" w:unhideWhenUsed="1"/>
-    <w:lsdException w:name="index 9" w:semiHidden="1" w:unhideWhenUsed="1"/>
-    <w:lsdException w:name="toc 1" w:semiHidden="1" w:uiPriority="39" w:unhideWhenUsed="1"/>
-    <w:lsdException w:name="toc 2" w:semiHidden="1" w:uiPriority="39" w:unhideWhenUsed="1"/>
-    <w:lsdException w:name="toc 3" w:semiHidden="1" w:uiPriority="39" w:unhideWhenUsed="1"/>
-    <w:lsdException w:name="toc 4" w:semiHidden="1" w:uiPriority="39" w:unhideWhenUsed="1"/>
-    <w:lsdException w:name="toc 5" w:semiHidden="1" w:uiPriority="39" w:unhideWhenUsed="1"/>
-    <w:lsdException w:name="toc 6" w:semiHidden="1" w:uiPriority="39" w:unhideWhenUsed="1"/>
-    <w:lsdException w:name="toc 7" w:semiHidden="1" w:uiPriority="39" w:unhideWhenUsed="1"/>
-    <w:lsdException w:name="toc 8" w:semiHidden="1" w:uiPriority="39" w:unhideWhenUsed="1"/>
-    <w:lsdException w:name="toc 9" w:semiHidden="1" w:uiPriority="39" w:unhideWhenUsed="1"/>
-    <w:lsdException w:name="Normal Indent" w:semiHidden="1" w:unhideWhenUsed="1"/>
-    <w:lsdException w:name="footnote text" w:semiHidden="1" w:unhideWhenUsed="1"/>
-    <w:lsdException w:name="annotation text" w:semiHidden="1" w:unhideWhenUsed="1"/>
-    <w:lsdException w:name="header" w:semiHidden="1" w:unhideWhenUsed="1"/>
-    <w:lsdException w:name="footer" w:semiHidden="1" w:unhideWhenUsed="1"/>
-    <w:lsdException w:name="index heading" w:semiHidden="1" w:unhideWhenUsed="1"/>
-    <w:lsdException w:name="caption" w:semiHidden="1" w:uiPriority="35" w:unhideWhenUsed="1" w:qFormat="1"/>
-    <w:lsdException w:name="table of figures" w:semiHidden="1" w:unhideWhenUsed="1"/>
-    <w:lsdException w:name="envelope address" w:semiHidden="1" w:unhideWhenUsed="1"/>
-    <w:lsdException w:name="envelope return" w:semiHidden="1" w:unhideWhenUsed="1"/>
-    <w:lsdException w:name="footnote reference" w:semiHidden="1" w:unhideWhenUsed="1"/>
-    <w:lsdException w:name="annotation reference" w:semiHidden="1" w:unhideWhenUsed="1"/>
-    <w:lsdException w:name="line number" w:semiHidden="1" w:unhideWhenUsed="1"/>
-    <w:lsdException w:name="page number" w:semiHidden="1" w:unhideWhenUsed="1"/>
-    <w:lsdException w:name="endnote reference" w:semiHidden="1" w:unhideWhenUsed="1"/>
-    <w:lsdException w:name="endnote text" w:semiHidden="1" w:unhideWhenUsed="1"/>
-    <w:lsdException w:name="table of authorities" w:semiHidden="1" w:unhideWhenUsed="1"/>
-    <w:lsdException w:name="macro" w:semiHidden="1" w:unhideWhenUsed="1"/>
-    <w:lsdException w:name="toa heading" w:semiHidden="1" w:unhideWhenUsed="1"/>
-    <w:lsdException w:name="List" w:semiHidden="1" w:unhideWhenUsed="1"/>
-    <w:lsdException w:name="List Bullet" w:semiHidden="1" w:unhideWhenUsed="1"/>
-    <w:lsdException w:name="List Number" w:semiHidden="1" w:unhideWhenUsed="1"/>
-    <w:lsdException w:name="List 2" w:semiHidden="1" w:unhideWhenUsed="1"/>
-    <w:lsdException w:name="List 3" w:semiHidden="1" w:unhideWhenUsed="1"/>
-    <w:lsdException w:name="List 4" w:semiHidden="1" w:unhideWhenUsed="1"/>
-    <w:lsdException w:name="List 5" w:semiHidden="1" w:unhideWhenUsed="1"/>
-    <w:lsdException w:name="List Bullet 2" w:semiHidden="1" w:unhideWhenUsed="1"/>
-    <w:lsdException w:name="List Bullet 3" w:semiHidden="1" w:unhideWhenUsed="1"/>
-    <w:lsdException w:name="List Bullet 4" w:semiHidden="1" w:unhideWhenUsed="1"/>
-    <w:lsdException w:name="List Bullet 5" w:semiHidden="1" w:unhideWhenUsed="1"/>
-    <w:lsdException w:name="List Number 2" w:semiHidden="1" w:unhideWhenUsed="1"/>
-    <w:lsdException w:name="List Number 3" w:semiHidden="1" w:unhideWhenUsed="1"/>
-    <w:lsdException w:name="List Number 4" w:semiHidden="1" w:unhideWhenUsed="1"/>
-    <w:lsdException w:name="List Number 5" w:semiHidden="1" w:unhideWhenUsed="1"/>
-    <w:lsdException w:name="Title" w:uiPriority="10" w:qFormat="1"/>
-    <w:lsdException w:name="Closing" w:semiHidden="1" w:unhideWhenUsed="1"/>
-    <w:lsdException w:name="Signature" w:semiHidden="1" w:unhideWhenUsed="1"/>
-    <w:lsdException w:name="Default Paragraph Font" w:semiHidden="1" w:uiPriority="1" w:unhideWhenUsed="1"/>
-    <w:lsdException w:name="Body Text" w:semiHidden="1" w:unhideWhenUsed="1"/>
-    <w:lsdException w:name="Body Text Indent" w:semiHidden="1" w:unhideWhenUsed="1"/>
-    <w:lsdException w:name="List Continue" w:semiHidden="1" w:unhideWhenUsed="1"/>
-    <w:lsdException w:name="List Continue 2" w:semiHidden="1" w:unhideWhenUsed="1"/>
-    <w:lsdException w:name="List Continue 3" w:semiHidden="1" w:unhideWhenUsed="1"/>
-    <w:lsdException w:name="List Continue 4" w:semiHidden="1" w:unhideWhenUsed="1"/>
-    <w:lsdException w:name="List Continue 5" w:semiHidden="1" w:unhideWhenUsed="1"/>
-    <w:lsdException w:name="Message Header" w:semiHidden="1" w:unhideWhenUsed="1"/>
-    <w:lsdException w:name="Subtitle" w:uiPriority="11" w:qFormat="1"/>
-    <w:lsdException w:name="Salutation" w:semiHidden="1" w:unhideWhenUsed="1"/>
-    <w:lsdException w:name="Date" w:semiHidden="1" w:unhideWhenUsed="1"/>
-    <w:lsdException w:name="Body Text First Indent" w:semiHidden="1" w:unhideWhenUsed="1"/>
-    <w:lsdException w:name="Body Text First Indent 2" w:semiHidden="1" w:unhideWhenUsed="1"/>
-    <w:lsdException w:name="Note Heading" w:semiHidden="1" w:unhideWhenUsed="1"/>
-    <w:lsdException w:name="Body Text 2" w:semiHidden="1" w:unhideWhenUsed="1"/>
-    <w:lsdException w:name="Body Text 3" w:semiHidden="1" w:unhideWhenUsed="1"/>
-    <w:lsdException w:name="Body Text Indent 2" w:semiHidden="1" w:unhideWhenUsed="1"/>
-    <w:lsdException w:name="Body Text Indent 3" w:semiHidden="1" w:unhideWhenUsed="1"/>
-    <w:lsdException w:name="Block Text" w:semiHidden="1" w:unhideWhenUsed="1"/>
-    <w:lsdException w:name="Hyperlink" w:semiHidden="1" w:unhideWhenUsed="1"/>
-    <w:lsdException w:name="FollowedHyperlink" w:semiHidden="1" w:unhideWhenUsed="1"/>
-    <w:lsdException w:name="Strong" w:uiPriority="22" w:qFormat="1"/>
-    <w:lsdException w:name="Emphasis" w:uiPriority="20" w:qFormat="1"/>
-    <w:lsdException w:name="Document Map" w:semiHidden="1" w:unhideWhenUsed="1"/>
-    <w:lsdException w:name="Plain Text" w:semiHidden="1" w:unhideWhenUsed="1"/>
-    <w:lsdException w:name="E-mail Signature" w:semiHidden="1" w:unhideWhenUsed="1"/>
-    <w:lsdException w:name="HTML Top of Form" w:semiHidden="1" w:unhideWhenUsed="1"/>
-    <w:lsdException w:name="HTML Bottom of Form" w:semiHidden="1" w:unhideWhenUsed="1"/>
-    <w:lsdException w:name="Normal (Web)" w:semiHidden="1" w:unhideWhenUsed="1"/>
-    <w:lsdException w:name="HTML Acronym" w:semiHidden="1" w:unhideWhenUsed="1"/>
-    <w:lsdException w:name="HTML Address" w:semiHidden="1" w:unhideWhenUsed="1"/>
-    <w:lsdException w:name="HTML Cite" w:semiHidden="1" w:unhideWhenUsed="1"/>
-    <w:lsdException w:name="HTML Code" w:semiHidden="1" w:unhideWhenUsed="1"/>
-    <w:lsdException w:name="HTML Definition" w:semiHidden="1" w:unhideWhenUsed="1"/>
-    <w:lsdException w:name="HTML Keyboard" w:semiHidden="1" w:unhideWhenUsed="1"/>
-    <w:lsdException w:name="HTML Preformatted" w:semiHidden="1" w:unhideWhenUsed="1"/>
-    <w:lsdException w:name="HTML Sample" w:semiHidden="1" w:unhideWhenUsed="1"/>
-    <w:lsdException w:name="HTML Typewriter" w:semiHidden="1" w:unhideWhenUsed="1"/>
-    <w:lsdException w:name="HTML Variable" w:semiHidden="1" w:unhideWhenUsed="1"/>
-    <w:lsdException w:name="Normal Table" w:semiHidden="1" w:unhideWhenUsed="1"/>
-    <w:lsdException w:name="annotation subject" w:semiHidden="1" w:unhideWhenUsed="1"/>
-    <w:lsdException w:name="No List" w:semiHidden="1" w:unhideWhenUsed="1"/>
-    <w:lsdException w:name="Outline List 1" w:semiHidden="1" w:unhideWhenUsed="1"/>
-    <w:lsdException w:name="Outline List 2" w:semiHidden="1" w:unhideWhenUsed="1"/>
-    <w:lsdException w:name="Outline List 3" w:semiHidden="1" w:unhideWhenUsed="1"/>
-    <w:lsdException w:name="Table Simple 1" w:semiHidden="1" w:unhideWhenUsed="1"/>
-    <w:lsdException w:name="Table Simple 2" w:semiHidden="1" w:unhideWhenUsed="1"/>
-    <w:lsdException w:name="Table Simple 3" w:semiHidden="1" w:unhideWhenUsed="1"/>
-    <w:lsdException w:name="Table Classic 1" w:semiHidden="1" w:unhideWhenUsed="1"/>
-    <w:lsdException w:name="Table Classic 2" w:semiHidden="1" w:unhideWhenUsed="1"/>
-    <w:lsdException w:name="Table Classic 3" w:semiHidden="1" w:unhideWhenUsed="1"/>
-    <w:lsdException w:name="Table Classic 4" w:semiHidden="1" w:unhideWhenUsed="1"/>
-    <w:lsdException w:name="Table Colorful 1" w:semiHidden="1" w:unhideWhenUsed="1"/>
-    <w:lsdException w:name="Table Colorful 2" w:semiHidden="1" w:unhideWhenUsed="1"/>
-    <w:lsdException w:name="Table Colorful 3" w:semiHidden="1" w:unhideWhenUsed="1"/>
-    <w:lsdException w:name="Table Columns 1" w:semiHidden="1" w:unhideWhenUsed="1"/>
-    <w:lsdException w:name="Table Columns 2" w:semiHidden="1" w:unhideWhenUsed="1"/>
-    <w:lsdException w:name="Table Columns 3" w:semiHidden="1" w:unhideWhenUsed="1"/>
-    <w:lsdException w:name="Table Columns 4" w:semiHidden="1" w:unhideWhenUsed="1"/>
-    <w:lsdException w:name="Table Columns 5" w:semiHidden="1" w:unhideWhenUsed="1"/>
-    <w:lsdException w:name="Table Grid 1" w:semiHidden="1" w:unhideWhenUsed="1"/>
-    <w:lsdException w:name="Table Grid 2" w:semiHidden="1" w:unhideWhenUsed="1"/>
-    <w:lsdException w:name="Table Grid 3" w:semiHidden="1" w:unhideWhenUsed="1"/>
-    <w:lsdException w:name="Table Grid 4" w:semiHidden="1" w:unhideWhenUsed="1"/>
-    <w:lsdException w:name="Table Grid 5" w:semiHidden="1" w:unhideWhenUsed="1"/>
-    <w:lsdException w:name="Table Grid 6" w:semiHidden="1" w:unhideWhenUsed="1"/>
-    <w:lsdException w:name="Table Grid 7" w:semiHidden="1" w:unhideWhenUsed="1"/>
-    <w:lsdException w:name="Table Grid 8" w:semiHidden="1" w:unhideWhenUsed="1"/>
-    <w:lsdException w:name="Table List 1" w:semiHidden="1" w:unhideWhenUsed="1"/>
-    <w:lsdException w:name="Table List 2" w:semiHidden="1" w:unhideWhenUsed="1"/>
-    <w:lsdException w:name="Table List 3" w:semiHidden="1" w:unhideWhenUsed="1"/>
-    <w:lsdException w:name="Table List 4" w:semiHidden="1" w:unhideWhenUsed="1"/>
-    <w:lsdException w:name="Table List 5" w:semiHidden="1" w:unhideWhenUsed="1"/>
-    <w:lsdException w:name="Table List 6" w:semiHidden="1" w:unhideWhenUsed="1"/>
-    <w:lsdException w:name="Table List 7" w:semiHidden="1" w:unhideWhenUsed="1"/>
-    <w:lsdException w:name="Table List 8" w:semiHidden="1" w:unhideWhenUsed="1"/>
-    <w:lsdException w:name="Table 3D effects 1" w:semiHidden="1" w:unhideWhenUsed="1"/>
-    <w:lsdException w:name="Table 3D effects 2" w:semiHidden="1" w:unhideWhenUsed="1"/>
-    <w:lsdException w:name="Table 3D effects 3" w:semiHidden="1" w:unhideWhenUsed="1"/>
-    <w:lsdException w:name="Table Contemporary" w:semiHidden="1" w:unhideWhenUsed="1"/>
-    <w:lsdException w:name="Table Elegant" w:semiHidden="1" w:unhideWhenUsed="1"/>
-    <w:lsdException w:name="Table Professional" w:semiHidden="1" w:unhideWhenUsed="1"/>
-    <w:lsdException w:name="Table Subtle 1" w:semiHidden="1" w:unhideWhenUsed="1"/>
-    <w:lsdException w:name="Table Subtle 2" w:semiHidden="1" w:unhideWhenUsed="1"/>
-    <w:lsdException w:name="Table Web 1" w:semiHidden="1" w:unhideWhenUsed="1"/>
-    <w:lsdException w:name="Table Web 2" w:semiHidden="1" w:unhideWhenUsed="1"/>
-    <w:lsdException w:name="Table Web 3" w:semiHidden="1" w:unhideWhenUsed="1"/>
-    <w:lsdException w:name="Balloon Text" w:semiHidden="1" w:unhideWhenUsed="1"/>
-    <w:lsdException w:name="Table Grid" w:uiPriority="39"/>
-    <w:lsdException w:name="Table Theme" w:semiHidden="1" w:unhideWhenUsed="1"/>
-    <w:lsdException w:name="Placeholder Text" w:semiHidden="1"/>
-    <w:lsdException w:name="No Spacing" w:uiPriority="1" w:qFormat="1"/>
-    <w:lsdException w:name="Light Shading" w:uiPriority="60"/>
-    <w:lsdException w:name="Light List" w:uiPriority="61"/>
-    <w:lsdException w:name="Light Grid" w:uiPriority="62"/>
-    <w:lsdException w:name="Medium Shading 1" w:uiPriority="63"/>
-    <w:lsdException w:name="Medium Shading 2" w:uiPriority="64"/>
-    <w:lsdException w:name="Medium List 1" w:uiPriority="65"/>
-    <w:lsdException w:name="Medium List 2" w:uiPriority="66"/>
-    <w:lsdException w:name="Medium Grid 1" w:uiPriority="67"/>
-    <w:lsdException w:name="Medium Grid 2" w:uiPriority="68"/>
-    <w:lsdException w:name="Medium Grid 3" w:uiPriority="69"/>
-    <w:lsdException w:name="Dark List" w:uiPriority="70"/>
-    <w:lsdException w:name="Colorful Shading" w:uiPriority="71"/>
-    <w:lsdException w:name="Colorful List" w:uiPriority="72"/>
-    <w:lsdException w:name="Colorful Grid" w:uiPriority="73"/>
-    <w:lsdException w:name="Light Shading Accent 1" w:uiPriority="60"/>
-    <w:lsdException w:name="Light List Accent 1" w:uiPriority="61"/>
-    <w:lsdException w:name="Light Grid Accent 1" w:uiPriority="62"/>
-    <w:lsdException w:name="Medium Shading 1 Accent 1" w:uiPriority="63"/>
-    <w:lsdException w:name="Medium Shading 2 Accent 1" w:uiPriority="64"/>
-    <w:lsdException w:name="Medium List 1 Accent 1" w:uiPriority="65"/>
-    <w:lsdException w:name="Revision" w:semiHidden="1"/>
-    <w:lsdException w:name="List Paragraph" w:uiPriority="34" w:qFormat="1"/>
-    <w:lsdException w:name="Quote" w:uiPriority="29" w:qFormat="1"/>
-    <w:lsdException w:name="Intense Quote" w:uiPriority="30" w:qFormat="1"/>
-    <w:lsdException w:name="Medium List 2 Accent 1" w:uiPriority="66"/>
-    <w:lsdException w:name="Medium Grid 1 Accent 1" w:uiPriority="67"/>
-    <w:lsdException w:name="Medium Grid 2 Accent 1" w:uiPriority="68"/>
-    <w:lsdException w:name="Medium Grid 3 Accent 1" w:uiPriority="69"/>
-    <w:lsdException w:name="Dark List Accent 1" w:uiPriority="70"/>
-    <w:lsdException w:name="Colorful Shading Accent 1" w:uiPriority="71"/>
-    <w:lsdException w:name="Colorful List Accent 1" w:uiPriority="72"/>
-    <w:lsdException w:name="Colorful Grid Accent 1" w:uiPriority="73"/>
-    <w:lsdException w:name="Light Shading Accent 2" w:uiPriority="60"/>
-    <w:lsdException w:name="Light List Accent 2" w:uiPriority="61"/>
-    <w:lsdException w:name="Light Grid Accent 2" w:uiPriority="62"/>
-    <w:lsdException w:name="Medium Shading 1 Accent 2" w:uiPriority="63"/>
-    <w:lsdException w:name="Medium Shading 2 Accent 2" w:uiPriority="64"/>
-    <w:lsdException w:name="Medium List 1 Accent 2" w:uiPriority="65"/>
-    <w:lsdException w:name="Medium List 2 Accent 2" w:uiPriority="66"/>
-    <w:lsdException w:name="Medium Grid 1 Accent 2" w:uiPriority="67"/>
-    <w:lsdException w:name="Medium Grid 2 Accent 2" w:uiPriority="68"/>
-    <w:lsdException w:name="Medium Grid 3 Accent 2" w:uiPriority="69"/>
-    <w:lsdException w:name="Dark List Accent 2" w:uiPriority="70"/>
-    <w:lsdException w:name="Colorful Shading Accent 2" w:uiPriority="71"/>
-    <w:lsdException w:name="Colorful List Accent 2" w:uiPriority="72"/>
-    <w:lsdException w:name="Colorful Grid Accent 2" w:uiPriority="73"/>
-    <w:lsdException w:name="Light Shading Accent 3" w:uiPriority="60"/>
-    <w:lsdException w:name="Light List Accent 3" w:uiPriority="61"/>
-    <w:lsdException w:name="Light Grid Accent 3" w:uiPriority="62"/>
-    <w:lsdException w:name="Medium Shading 1 Accent 3" w:uiPriority="63"/>
-    <w:lsdException w:name="Medium Shading 2 Accent 3" w:uiPriority="64"/>
-    <w:lsdException w:name="Medium List 1 Accent 3" w:uiPriority="65"/>
-    <w:lsdException w:name="Medium List 2 Accent 3" w:uiPriority="66"/>
-    <w:lsdException w:name="Medium Grid 1 Accent 3" w:uiPriority="67"/>
-    <w:lsdException w:name="Medium Grid 2 Accent 3" w:uiPriority="68"/>
-    <w:lsdException w:name="Medium Grid 3 Accent 3" w:uiPriority="69"/>
-    <w:lsdException w:name="Dark List Accent 3" w:uiPriority="70"/>
-    <w:lsdException w:name="Colorful Shading Accent 3" w:uiPriority="71"/>
-    <w:lsdException w:name="Colorful List Accent 3" w:uiPriority="72"/>
-    <w:lsdException w:name="Colorful Grid Accent 3" w:uiPriority="73"/>
-    <w:lsdException w:name="Light Shading Accent 4" w:uiPriority="60"/>
-    <w:lsdException w:name="Light List Accent 4" w:uiPriority="61"/>
-    <w:lsdException w:name="Light Grid Accent 4" w:uiPriority="62"/>
-    <w:lsdException w:name="Medium Shading 1 Accent 4" w:uiPriority="63"/>
-    <w:lsdException w:name="Medium Shading 2 Accent 4" w:uiPriority="64"/>
-    <w:lsdException w:name="Medium List 1 Accent 4" w:uiPriority="65"/>
-    <w:lsdException w:name="Medium List 2 Accent 4" w:uiPriority="66"/>
-    <w:lsdException w:name="Medium Grid 1 Accent 4" w:uiPriority="67"/>
-    <w:lsdException w:name="Medium Grid 2 Accent 4" w:uiPriority="68"/>
-    <w:lsdException w:name="Medium Grid 3 Accent 4" w:uiPriority="69"/>
-    <w:lsdException w:name="Dark List Accent 4" w:uiPriority="70"/>
-    <w:lsdException w:name="Colorful Shading Accent 4" w:uiPriority="71"/>
-    <w:lsdException w:name="Colorful List Accent 4" w:uiPriority="72"/>
-    <w:lsdException w:name="Colorful Grid Accent 4" w:uiPriority="73"/>
-    <w:lsdException w:name="Light Shading Accent 5" w:uiPriority="60"/>
-    <w:lsdException w:name="Light List Accent 5" w:uiPriority="61"/>
-    <w:lsdException w:name="Light Grid Accent 5" w:uiPriority="62"/>
-    <w:lsdException w:name="Medium Shading 1 Accent 5" w:uiPriority="63"/>
-    <w:lsdException w:name="Medium Shading 2 Accent 5" w:uiPriority="64"/>
-    <w:lsdException w:name="Medium List 1 Accent 5" w:uiPriority="65"/>
-    <w:lsdException w:name="Medium List 2 Accent 5" w:uiPriority="66"/>
-    <w:lsdException w:name="Medium Grid 1 Accent 5" w:uiPriority="67"/>
-    <w:lsdException w:name="Medium Grid 2 Accent 5" w:uiPriority="68"/>
-    <w:lsdException w:name="Medium Grid 3 Accent 5" w:uiPriority="69"/>
-    <w:lsdException w:name="Dark List Accent 5" w:uiPriority="70"/>
-    <w:lsdException w:name="Colorful Shading Accent 5" w:uiPriority="71"/>
-    <w:lsdException w:name="Colorful List Accent 5" w:uiPriority="72"/>
-    <w:lsdException w:name="Colorful Grid Accent 5" w:uiPriority="73"/>
-    <w:lsdException w:name="Light Shading Accent 6" w:uiPriority="60"/>
-    <w:lsdException w:name="Light List Accent 6" w:uiPriority="61"/>
-    <w:lsdException w:name="Light Grid Accent 6" w:uiPriority="62"/>
-    <w:lsdException w:name="Medium Shading 1 Accent 6" w:uiPriority="63"/>
-    <w:lsdException w:name="Medium Shading 2 Accent 6" w:uiPriority="64"/>
-    <w:lsdException w:name="Medium List 1 Accent 6" w:uiPriority="65"/>
-    <w:lsdException w:name="Medium List 2 Accent 6" w:uiPriority="66"/>
-    <w:lsdException w:name="Medium Grid 1 Accent 6" w:uiPriority="67"/>
-    <w:lsdException w:name="Medium Grid 2 Accent 6" w:uiPriority="68"/>
-    <w:lsdException w:name="Medium Grid 3 Accent 6" w:uiPriority="69"/>
-    <w:lsdException w:name="Dark List Accent 6" w:uiPriority="70"/>
-    <w:lsdException w:name="Colorful Shading Accent 6" w:uiPriority="71"/>
-    <w:lsdException w:name="Colorful List Accent 6" w:uiPriority="72"/>
-    <w:lsdException w:name="Colorful Grid Accent 6" w:uiPriority="73"/>
-    <w:lsdException w:name="Subtle Emphasis" w:uiPriority="19" w:qFormat="1"/>
-    <w:lsdException w:name="Intense Emphasis" w:uiPriority="21" w:qFormat="1"/>
-    <w:lsdException w:name="Subtle Reference" w:uiPriority="31" w:qFormat="1"/>
-    <w:lsdException w:name="Intense Reference" w:uiPriority="32" w:qFormat="1"/>
-    <w:lsdException w:name="Book Title" w:uiPriority="33" w:qFormat="1"/>
-    <w:lsdException w:name="Bibliography" w:semiHidden="1" w:uiPriority="37" w:unhideWhenUsed="1"/>
-    <w:lsdException w:name="TOC Heading" w:semiHidden="1" w:uiPriority="39" w:unhideWhenUsed="1" w:qFormat="1"/>
-    <w:lsdException w:name="Plain Table 1" w:uiPriority="41"/>
-    <w:lsdException w:name="Plain Table 2" w:uiPriority="42"/>
-    <w:lsdException w:name="Plain Table 3" w:uiPriority="43"/>
-    <w:lsdException w:name="Plain Table 4" w:uiPriority="44"/>
-    <w:lsdException w:name="Plain Table 5" w:uiPriority="45"/>
-    <w:lsdException w:name="Grid Table Light" w:uiPriority="40"/>
-    <w:lsdException w:name="Grid Table 1 Light" w:uiPriority="46"/>
-    <w:lsdException w:name="Grid Table 2" w:uiPriority="47"/>
-    <w:lsdException w:name="Grid Table 3" w:uiPriority="48"/>
-    <w:lsdException w:name="Grid Table 4" w:uiPriority="49"/>
-    <w:lsdException w:name="Grid Table 5 Dark" w:uiPriority="50"/>
-    <w:lsdException w:name="Grid Table 6 Colorful" w:uiPriority="51"/>
-    <w:lsdException w:name="Grid Table 7 Colorful" w:uiPriority="52"/>
-    <w:lsdException w:name="Grid Table 1 Light Accent 1" w:uiPriority="46"/>
-    <w:lsdException w:name="Grid Table 2 Accent 1" w:uiPriority="47"/>
-    <w:lsdException w:name="Grid Table 3 Accent 1" w:uiPriority="48"/>
-    <w:lsdException w:name="Grid Table 4 Accent 1" w:uiPriority="49"/>
-    <w:lsdException w:name="Grid Table 5 Dark Accent 1" w:uiPriority="50"/>
-    <w:lsdException w:name="Grid Table 6 Colorful Accent 1" w:uiPriority="51"/>
-    <w:lsdException w:name="Grid Table 7 Colorful Accent 1" w:uiPriority="52"/>
-    <w:lsdException w:name="Grid Table 1 Light Accent 2" w:uiPriority="46"/>
-    <w:lsdException w:name="Grid Table 2 Accent 2" w:uiPriority="47"/>
-    <w:lsdException w:name="Grid Table 3 Accent 2" w:uiPriority="48"/>
-    <w:lsdException w:name="Grid Table 4 Accent 2" w:uiPriority="49"/>
-    <w:lsdException w:name="Grid Table 5 Dark Accent 2" w:uiPriority="50"/>
-    <w:lsdException w:name="Grid Table 6 Colorful Accent 2" w:uiPriority="51"/>
-    <w:lsdException w:name="Grid Table 7 Colorful Accent 2" w:uiPriority="52"/>
-    <w:lsdException w:name="Grid Table 1 Light Accent 3" w:uiPriority="46"/>
-    <w:lsdException w:name="Grid Table 2 Accent 3" w:uiPriority="47"/>
-    <w:lsdException w:name="Grid Table 3 Accent 3" w:uiPriority="48"/>
-    <w:lsdException w:name="Grid Table 4 Accent 3" w:uiPriority="49"/>
-    <w:lsdException w:name="Grid Table 5 Dark Accent 3" w:uiPriority="50"/>
-    <w:lsdException w:name="Grid Table 6 Colorful Accent 3" w:uiPriority="51"/>
-    <w:lsdException w:name="Grid Table 7 Colorful Accent 3" w:uiPriority="52"/>
-    <w:lsdException w:name="Grid Table 1 Light Accent 4" w:uiPriority="46"/>
-    <w:lsdException w:name="Grid Table 2 Accent 4" w:uiPriority="47"/>
-    <w:lsdException w:name="Grid Table 3 Accent 4" w:uiPriority="48"/>
-    <w:lsdException w:name="Grid Table 4 Accent 4" w:uiPriority="49"/>
-    <w:lsdException w:name="Grid Table 5 Dark Accent 4" w:uiPriority="50"/>
-    <w:lsdException w:name="Grid Table 6 Colorful Accent 4" w:uiPriority="51"/>
-    <w:lsdException w:name="Grid Table 7 Colorful Accent 4" w:uiPriority="52"/>
-    <w:lsdException w:name="Grid Table 1 Light Accent 5" w:uiPriority="46"/>
-    <w:lsdException w:name="Grid Table 2 Accent 5" w:uiPriority="47"/>
-    <w:lsdException w:name="Grid Table 3 Accent 5" w:uiPriority="48"/>
-    <w:lsdException w:name="Grid Table 4 Accent 5" w:uiPriority="49"/>
-    <w:lsdException w:name="Grid Table 5 Dark Accent 5" w:uiPriority="50"/>
-    <w:lsdException w:name="Grid Table 6 Colorful Accent 5" w:uiPriority="51"/>
-    <w:lsdException w:name="Grid Table 7 Colorful Accent 5" w:uiPriority="52"/>
-    <w:lsdException w:name="Grid Table 1 Light Accent 6" w:uiPriority="46"/>
-    <w:lsdException w:name="Grid Table 2 Accent 6" w:uiPriority="47"/>
-    <w:lsdException w:name="Grid Table 3 Accent 6" w:uiPriority="48"/>
-    <w:lsdException w:name="Grid Table 4 Accent 6" w:uiPriority="49"/>
-    <w:lsdException w:name="Grid Table 5 Dark Accent 6" w:uiPriority="50"/>
-    <w:lsdException w:name="Grid Table 6 Colorful Accent 6" w:uiPriority="51"/>
-    <w:lsdException w:name="Grid Table 7 Colorful Accent 6" w:uiPriority="52"/>
-    <w:lsdException w:name="List Table 1 Light" w:uiPriority="46"/>
-    <w:lsdException w:name="List Table 2" w:uiPriority="47"/>
-    <w:lsdException w:name="List Table 3" w:uiPriority="48"/>
-    <w:lsdException w:name="List Table 4" w:uiPriority="49"/>
-    <w:lsdException w:name="List Table 5 Dark" w:uiPriority="50"/>
-    <w:lsdException w:name="List Table 6 Colorful" w:uiPriority="51"/>
-    <w:lsdException w:name="List Table 7 Colorful" w:uiPriority="52"/>
-    <w:lsdException w:name="List Table 1 Light Accent 1" w:uiPriority="46"/>
-    <w:lsdException w:name="List Table 2 Accent 1" w:uiPriority="47"/>
-    <w:lsdException w:name="List Table 3 Accent 1" w:uiPriority="48"/>
-    <w:lsdException w:name="List Table 4 Accent 1" w:uiPriority="49"/>
-    <w:lsdException w:name="List Table 5 Dark Accent 1" w:uiPriority="50"/>
-    <w:lsdException w:name="List Table 6 Colorful Accent 1" w:uiPriority="51"/>
-    <w:lsdException w:name="List Table 7 Colorful Accent 1" w:uiPriority="52"/>
-    <w:lsdException w:name="List Table 1 Light Accent 2" w:uiPriority="46"/>
-    <w:lsdException w:name="List Table 2 Accent 2" w:uiPriority="47"/>
-    <w:lsdException w:name="List Table 3 Accent 2" w:uiPriority="48"/>
-    <w:lsdException w:name="List Table 4 Accent 2" w:uiPriority="49"/>
-    <w:lsdException w:name="List Table 5 Dark Accent 2" w:uiPriority="50"/>
-    <w:lsdException w:name="List Table 6 Colorful Accent 2" w:uiPriority="51"/>
-    <w:lsdException w:name="List Table 7 Colorful Accent 2" w:uiPriority="52"/>
-    <w:lsdException w:name="List Table 1 Light Accent 3" w:uiPriority="46"/>
-    <w:lsdException w:name="List Table 2 Accent 3" w:uiPriority="47"/>
-    <w:lsdException w:name="List Table 3 Accent 3" w:uiPriority="48"/>
-    <w:lsdException w:name="List Table 4 Accent 3" w:uiPriority="49"/>
-    <w:lsdException w:name="List Table 5 Dark Accent 3" w:uiPriority="50"/>
-    <w:lsdException w:name="List Table 6 Colorful Accent 3" w:uiPriority="51"/>
-    <w:lsdException w:name="List Table 7 Colorful Accent 3" w:uiPriority="52"/>
-    <w:lsdException w:name="List Table 1 Light Accent 4" w:uiPriority="46"/>
-    <w:lsdException w:name="List Table 2 Accent 4" w:uiPriority="47"/>
-    <w:lsdException w:name="List Table 3 Accent 4" w:uiPriority="48"/>
-    <w:lsdException w:name="List Table 4 Accent 4" w:uiPriority="49"/>
-    <w:lsdException w:name="List Table 5 Dark Accent 4" w:uiPriority="50"/>
-    <w:lsdException w:name="List Table 6 Colorful Accent 4" w:uiPriority="51"/>
-    <w:lsdException w:name="List Table 7 Colorful Accent 4" w:uiPriority="52"/>
-    <w:lsdException w:name="List Table 1 Light Accent 5" w:uiPriority="46"/>
-    <w:lsdException w:name="List Table 2 Accent 5" w:uiPriority="47"/>
-    <w:lsdException w:name="List Table 3 Accent 5" w:uiPriority="48"/>
-    <w:lsdException w:name="List Table 4 Accent 5" w:uiPriority="49"/>
-    <w:lsdException w:name="List Table 5 Dark Accent 5" w:uiPriority="50"/>
-    <w:lsdException w:name="List Table 6 Colorful Accent 5" w:uiPriority="51"/>
-    <w:lsdException w:name="List Table 7 Colorful Accent 5" w:uiPriority="52"/>
-    <w:lsdException w:name="List Table 1 Light Accent 6" w:uiPriority="46"/>
-    <w:lsdException w:name="List Table 2 Accent 6" w:uiPriority="47"/>
-    <w:lsdException w:name="List Table 3 Accent 6" w:uiPriority="48"/>
-    <w:lsdException w:name="List Table 4 Accent 6" w:uiPriority="49"/>
-    <w:lsdException w:name="List Table 5 Dark Accent 6" w:uiPriority="50"/>
-    <w:lsdException w:name="List Table 6 Colorful Accent 6" w:uiPriority="51"/>
-    <w:lsdException w:name="List Table 7 Colorful Accent 6" w:uiPriority="52"/>
+  <w:latentStyles w:defLockedState="0" w:defUIPriority="99" w:defSemiHidden="1" w:defUnhideWhenUsed="1" w:defQFormat="0" w:count="267">
+    <w:lsdException w:name="Normal" w:semiHidden="0" w:uiPriority="0" w:unhideWhenUsed="0" w:qFormat="1"/>
+    <w:lsdException w:name="heading 1" w:semiHidden="0" w:uiPriority="9" w:unhideWhenUsed="0" w:qFormat="1"/>
+    <w:lsdException w:name="heading 2" w:uiPriority="9" w:qFormat="1"/>
+    <w:lsdException w:name="heading 3" w:uiPriority="9" w:qFormat="1"/>
+    <w:lsdException w:name="heading 4" w:uiPriority="9" w:qFormat="1"/>
+    <w:lsdException w:name="heading 5" w:uiPriority="9" w:qFormat="1"/>
+    <w:lsdException w:name="heading 6" w:uiPriority="9" w:qFormat="1"/>
+    <w:lsdException w:name="heading 7" w:uiPriority="9" w:qFormat="1"/>
+    <w:lsdException w:name="heading 8" w:uiPriority="9" w:qFormat="1"/>
+    <w:lsdException w:name="heading 9" w:uiPriority="9" w:qFormat="1"/>
+    <w:lsdException w:name="toc 1" w:uiPriority="39"/>
+    <w:lsdException w:name="toc 2" w:uiPriority="39"/>
+    <w:lsdException w:name="toc 3" w:uiPriority="39"/>
+    <w:lsdException w:name="toc 4" w:uiPriority="39"/>
+    <w:lsdException w:name="toc 5" w:uiPriority="39"/>
+    <w:lsdException w:name="toc 6" w:uiPriority="39"/>
+    <w:lsdException w:name="toc 7" w:uiPriority="39"/>
+    <w:lsdException w:name="toc 8" w:uiPriority="39"/>
+    <w:lsdException w:name="toc 9" w:uiPriority="39"/>
+    <w:lsdException w:name="caption" w:uiPriority="35" w:qFormat="1"/>
+    <w:lsdException w:name="Title" w:semiHidden="0" w:uiPriority="10" w:unhideWhenUsed="0" w:qFormat="1"/>
+    <w:lsdException w:name="Default Paragraph Font" w:uiPriority="1"/>
+    <w:lsdException w:name="Subtitle" w:semiHidden="0" w:uiPriority="11" w:unhideWhenUsed="0" w:qFormat="1"/>
+    <w:lsdException w:name="Strong" w:semiHidden="0" w:uiPriority="22" w:unhideWhenUsed="0" w:qFormat="1"/>
+    <w:lsdException w:name="Emphasis" w:semiHidden="0" w:uiPriority="20" w:unhideWhenUsed="0" w:qFormat="1"/>
+    <w:lsdException w:name="Table Grid" w:semiHidden="0" w:uiPriority="39" w:unhideWhenUsed="0"/>
+    <w:lsdException w:name="Placeholder Text" w:unhideWhenUsed="0"/>
+    <w:lsdException w:name="No Spacing" w:semiHidden="0" w:uiPriority="1" w:unhideWhenUsed="0" w:qFormat="1"/>
+    <w:lsdException w:name="Light Shading" w:semiHidden="0" w:uiPriority="60" w:unhideWhenUsed="0"/>
+    <w:lsdException w:name="Light List" w:semiHidden="0" w:uiPriority="61" w:unhideWhenUsed="0"/>
+    <w:lsdException w:name="Light Grid" w:semiHidden="0" w:uiPriority="62" w:unhideWhenUsed="0"/>
+    <w:lsdException w:name="Medium Shading 1" w:semiHidden="0" w:uiPriority="63" w:unhideWhenUsed="0"/>
+    <w:lsdException w:name="Medium Shading 2" w:semiHidden="0" w:uiPriority="64" w:unhideWhenUsed="0"/>
+    <w:lsdException w:name="Medium List 1" w:semiHidden="0" w:uiPriority="65" w:unhideWhenUsed="0"/>
+    <w:lsdException w:name="Medium List 2" w:semiHidden="0" w:uiPriority="66" w:unhideWhenUsed="0"/>
+    <w:lsdException w:name="Medium Grid 1" w:semiHidden="0" w:uiPriority="67" w:unhideWhenUsed="0"/>
+    <w:lsdException w:name="Medium Grid 2" w:semiHidden="0" w:uiPriority="68" w:unhideWhenUsed="0"/>
+    <w:lsdException w:name="Medium Grid 3" w:semiHidden="0" w:uiPriority="69" w:unhideWhenUsed="0"/>
+    <w:lsdException w:name="Dark List" w:semiHidden="0" w:uiPriority="70" w:unhideWhenUsed="0"/>
+    <w:lsdException w:name="Colorful Shading" w:semiHidden="0" w:uiPriority="71" w:unhideWhenUsed="0"/>
+    <w:lsdException w:name="Colorful List" w:semiHidden="0" w:uiPriority="72" w:unhideWhenUsed="0"/>
+    <w:lsdException w:name="Colorful Grid" w:semiHidden="0" w:uiPriority="73" w:unhideWhenUsed="0"/>
+    <w:lsdException w:name="Light Shading Accent 1" w:semiHidden="0" w:uiPriority="60" w:unhideWhenUsed="0"/>
+    <w:lsdException w:name="Light List Accent 1" w:semiHidden="0" w:uiPriority="61" w:unhideWhenUsed="0"/>
+    <w:lsdException w:name="Light Grid Accent 1" w:semiHidden="0" w:uiPriority="62" w:unhideWhenUsed="0"/>
+    <w:lsdException w:name="Medium Shading 1 Accent 1" w:semiHidden="0" w:uiPriority="63" w:unhideWhenUsed="0"/>
+    <w:lsdException w:name="Medium Shading 2 Accent 1" w:semiHidden="0" w:uiPriority="64" w:unhideWhenUsed="0"/>
+    <w:lsdException w:name="Medium List 1 Accent 1" w:semiHidden="0" w:uiPriority="65" w:unhideWhenUsed="0"/>
+    <w:lsdException w:name="Revision" w:unhideWhenUsed="0"/>
+    <w:lsdException w:name="List Paragraph" w:semiHidden="0" w:uiPriority="34" w:unhideWhenUsed="0" w:qFormat="1"/>
+    <w:lsdException w:name="Quote" w:semiHidden="0" w:uiPriority="29" w:unhideWhenUsed="0" w:qFormat="1"/>
+    <w:lsdException w:name="Intense Quote" w:semiHidden="0" w:uiPriority="30" w:unhideWhenUsed="0" w:qFormat="1"/>
+    <w:lsdException w:name="Medium List 2 Accent 1" w:semiHidden="0" w:uiPriority="66" w:unhideWhenUsed="0"/>
+    <w:lsdException w:name="Medium Grid 1 Accent 1" w:semiHidden="0" w:uiPriority="67" w:unhideWhenUsed="0"/>
+    <w:lsdException w:name="Medium Grid 2 Accent 1" w:semiHidden="0" w:uiPriority="68" w:unhideWhenUsed="0"/>
+    <w:lsdException w:name="Medium Grid 3 Accent 1" w:semiHidden="0" w:uiPriority="69" w:unhideWhenUsed="0"/>
+    <w:lsdException w:name="Dark List Accent 1" w:semiHidden="0" w:uiPriority="70" w:unhideWhenUsed="0"/>
+    <w:lsdException w:name="Colorful Shading Accent 1" w:semiHidden="0" w:uiPriority="71" w:unhideWhenUsed="0"/>
+    <w:lsdException w:name="Colorful List Accent 1" w:semiHidden="0" w:uiPriority="72" w:unhideWhenUsed="0"/>
+    <w:lsdException w:name="Colorful Grid Accent 1" w:semiHidden="0" w:uiPriority="73" w:unhideWhenUsed="0"/>
+    <w:lsdException w:name="Light Shading Accent 2" w:semiHidden="0" w:uiPriority="60" w:unhideWhenUsed="0"/>
+    <w:lsdException w:name="Light List Accent 2" w:semiHidden="0" w:uiPriority="61" w:unhideWhenUsed="0"/>
+    <w:lsdException w:name="Light Grid Accent 2" w:semiHidden="0" w:uiPriority="62" w:unhideWhenUsed="0"/>
+    <w:lsdException w:name="Medium Shading 1 Accent 2" w:semiHidden="0" w:uiPriority="63" w:unhideWhenUsed="0"/>
+    <w:lsdException w:name="Medium Shading 2 Accent 2" w:semiHidden="0" w:uiPriority="64" w:unhideWhenUsed="0"/>
+    <w:lsdException w:name="Medium List 1 Accent 2" w:semiHidden="0" w:uiPriority="65" w:unhideWhenUsed="0"/>
+    <w:lsdException w:name="Medium List 2 Accent 2" w:semiHidden="0" w:uiPriority="66" w:unhideWhenUsed="0"/>
+    <w:lsdException w:name="Medium Grid 1 Accent 2" w:semiHidden="0" w:uiPriority="67" w:unhideWhenUsed="0"/>
+    <w:lsdException w:name="Medium Grid 2 Accent 2" w:semiHidden="0" w:uiPriority="68" w:unhideWhenUsed="0"/>
+    <w:lsdException w:name="Medium Grid 3 Accent 2" w:semiHidden="0" w:uiPriority="69" w:unhideWhenUsed="0"/>
+    <w:lsdException w:name="Dark List Accent 2" w:semiHidden="0" w:uiPriority="70" w:unhideWhenUsed="0"/>
+    <w:lsdException w:name="Colorful Shading Accent 2" w:semiHidden="0" w:uiPriority="71" w:unhideWhenUsed="0"/>
+    <w:lsdException w:name="Colorful List Accent 2" w:semiHidden="0" w:uiPriority="72" w:unhideWhenUsed="0"/>
+    <w:lsdException w:name="Colorful Grid Accent 2" w:semiHidden="0" w:uiPriority="73" w:unhideWhenUsed="0"/>
+    <w:lsdException w:name="Light Shading Accent 3" w:semiHidden="0" w:uiPriority="60" w:unhideWhenUsed="0"/>
+    <w:lsdException w:name="Light List Accent 3" w:semiHidden="0" w:uiPriority="61" w:unhideWhenUsed="0"/>
+    <w:lsdException w:name="Light Grid Accent 3" w:semiHidden="0" w:uiPriority="62" w:unhideWhenUsed="0"/>
+    <w:lsdException w:name="Medium Shading 1 Accent 3" w:semiHidden="0" w:uiPriority="63" w:unhideWhenUsed="0"/>
+    <w:lsdException w:name="Medium Shading 2 Accent 3" w:semiHidden="0" w:uiPriority="64" w:unhideWhenUsed="0"/>
+    <w:lsdException w:name="Medium List 1 Accent 3" w:semiHidden="0" w:uiPriority="65" w:unhideWhenUsed="0"/>
+    <w:lsdException w:name="Medium List 2 Accent 3" w:semiHidden="0" w:uiPriority="66" w:unhideWhenUsed="0"/>
+    <w:lsdException w:name="Medium Grid 1 Accent 3" w:semiHidden="0" w:uiPriority="67" w:unhideWhenUsed="0"/>
+    <w:lsdException w:name="Medium Grid 2 Accent 3" w:semiHidden="0" w:uiPriority="68" w:unhideWhenUsed="0"/>
+    <w:lsdException w:name="Medium Grid 3 Accent 3" w:semiHidden="0" w:uiPriority="69" w:unhideWhenUsed="0"/>
+    <w:lsdException w:name="Dark List Accent 3" w:semiHidden="0" w:uiPriority="70" w:unhideWhenUsed="0"/>
+    <w:lsdException w:name="Colorful Shading Accent 3" w:semiHidden="0" w:uiPriority="71" w:unhideWhenUsed="0"/>
+    <w:lsdException w:name="Colorful List Accent 3" w:semiHidden="0" w:uiPriority="72" w:unhideWhenUsed="0"/>
+    <w:lsdException w:name="Colorful Grid Accent 3" w:semiHidden="0" w:uiPriority="73" w:unhideWhenUsed="0"/>
+    <w:lsdException w:name="Light Shading Accent 4" w:semiHidden="0" w:uiPriority="60" w:unhideWhenUsed="0"/>
+    <w:lsdException w:name="Light List Accent 4" w:semiHidden="0" w:uiPriority="61" w:unhideWhenUsed="0"/>
+    <w:lsdException w:name="Light Grid Accent 4" w:semiHidden="0" w:uiPriority="62" w:unhideWhenUsed="0"/>
+    <w:lsdException w:name="Medium Shading 1 Accent 4" w:semiHidden="0" w:uiPriority="63" w:unhideWhenUsed="0"/>
+    <w:lsdException w:name="Medium Shading 2 Accent 4" w:semiHidden="0" w:uiPriority="64" w:unhideWhenUsed="0"/>
+    <w:lsdException w:name="Medium List 1 Accent 4" w:semiHidden="0" w:uiPriority="65" w:unhideWhenUsed="0"/>
+    <w:lsdException w:name="Medium List 2 Accent 4" w:semiHidden="0" w:uiPriority="66" w:unhideWhenUsed="0"/>
+    <w:lsdException w:name="Medium Grid 1 Accent 4" w:semiHidden="0" w:uiPriority="67" w:unhideWhenUsed="0"/>
+    <w:lsdException w:name="Medium Grid 2 Accent 4" w:semiHidden="0" w:uiPriority="68" w:unhideWhenUsed="0"/>
+    <w:lsdException w:name="Medium Grid 3 Accent 4" w:semiHidden="0" w:uiPriority="69" w:unhideWhenUsed="0"/>
+    <w:lsdException w:name="Dark List Accent 4" w:semiHidden="0" w:uiPriority="70" w:unhideWhenUsed="0"/>
+    <w:lsdException w:name="Colorful Shading Accent 4" w:semiHidden="0" w:uiPriority="71" w:unhideWhenUsed="0"/>
+    <w:lsdException w:name="Colorful List Accent 4" w:semiHidden="0" w:uiPriority="72" w:unhideWhenUsed="0"/>
+    <w:lsdException w:name="Colorful Grid Accent 4" w:semiHidden="0" w:uiPriority="73" w:unhideWhenUsed="0"/>
+    <w:lsdException w:name="Light Shading Accent 5" w:semiHidden="0" w:uiPriority="60" w:unhideWhenUsed="0"/>
+    <w:lsdException w:name="Light List Accent 5" w:semiHidden="0" w:uiPriority="61" w:unhideWhenUsed="0"/>
+    <w:lsdException w:name="Light Grid Accent 5" w:semiHidden="0" w:uiPriority="62" w:unhideWhenUsed="0"/>
+    <w:lsdException w:name="Medium Shading 1 Accent 5" w:semiHidden="0" w:uiPriority="63" w:unhideWhenUsed="0"/>
+    <w:lsdException w:name="Medium Shading 2 Accent 5" w:semiHidden="0" w:uiPriority="64" w:unhideWhenUsed="0"/>
+    <w:lsdException w:name="Medium List 1 Accent 5" w:semiHidden="0" w:uiPriority="65" w:unhideWhenUsed="0"/>
+    <w:lsdException w:name="Medium List 2 Accent 5" w:semiHidden="0" w:uiPriority="66" w:unhideWhenUsed="0"/>
+    <w:lsdException w:name="Medium Grid 1 Accent 5" w:semiHidden="0" w:uiPriority="67" w:unhideWhenUsed="0"/>
+    <w:lsdException w:name="Medium Grid 2 Accent 5" w:semiHidden="0" w:uiPriority="68" w:unhideWhenUsed="0"/>
+    <w:lsdException w:name="Medium Grid 3 Accent 5" w:semiHidden="0" w:uiPriority="69" w:unhideWhenUsed="0"/>
+    <w:lsdException w:name="Dark List Accent 5" w:semiHidden="0" w:uiPriority="70" w:unhideWhenUsed="0"/>
+    <w:lsdException w:name="Colorful Shading Accent 5" w:semiHidden="0" w:uiPriority="71" w:unhideWhenUsed="0"/>
+    <w:lsdException w:name="Colorful List Accent 5" w:semiHidden="0" w:uiPriority="72" w:unhideWhenUsed="0"/>
+    <w:lsdException w:name="Colorful Grid Accent 5" w:semiHidden="0" w:uiPriority="73" w:unhideWhenUsed="0"/>
+    <w:lsdException w:name="Light Shading Accent 6" w:semiHidden="0" w:uiPriority="60" w:unhideWhenUsed="0"/>
+    <w:lsdException w:name="Light List Accent 6" w:semiHidden="0" w:uiPriority="61" w:unhideWhenUsed="0"/>
+    <w:lsdException w:name="Light Grid Accent 6" w:semiHidden="0" w:uiPriority="62" w:unhideWhenUsed="0"/>
+    <w:lsdException w:name="Medium Shading 1 Accent 6" w:semiHidden="0" w:uiPriority="63" w:unhideWhenUsed="0"/>
+    <w:lsdException w:name="Medium Shading 2 Accent 6" w:semiHidden="0" w:uiPriority="64" w:unhideWhenUsed="0"/>
+    <w:lsdException w:name="Medium List 1 Accent 6" w:semiHidden="0" w:uiPriority="65" w:unhideWhenUsed="0"/>
+    <w:lsdException w:name="Medium List 2 Accent 6" w:semiHidden="0" w:uiPriority="66" w:unhideWhenUsed="0"/>
+    <w:lsdException w:name="Medium Grid 1 Accent 6" w:semiHidden="0" w:uiPriority="67" w:unhideWhenUsed="0"/>
+    <w:lsdException w:name="Medium Grid 2 Accent 6" w:semiHidden="0" w:uiPriority="68" w:unhideWhenUsed="0"/>
+    <w:lsdException w:name="Medium Grid 3 Accent 6" w:semiHidden="0" w:uiPriority="69" w:unhideWhenUsed="0"/>
+    <w:lsdException w:name="Dark List Accent 6" w:semiHidden="0" w:uiPriority="70" w:unhideWhenUsed="0"/>
+    <w:lsdException w:name="Colorful Shading Accent 6" w:semiHidden="0" w:uiPriority="71" w:unhideWhenUsed="0"/>
+    <w:lsdException w:name="Colorful List Accent 6" w:semiHidden="0" w:uiPriority="72" w:unhideWhenUsed="0"/>
+    <w:lsdException w:name="Colorful Grid Accent 6" w:semiHidden="0" w:uiPriority="73" w:unhideWhenUsed="0"/>
+    <w:lsdException w:name="Subtle Emphasis" w:semiHidden="0" w:uiPriority="19" w:unhideWhenUsed="0" w:qFormat="1"/>
+    <w:lsdException w:name="Intense Emphasis" w:semiHidden="0" w:uiPriority="21" w:unhideWhenUsed="0" w:qFormat="1"/>
+    <w:lsdException w:name="Subtle Reference" w:semiHidden="0" w:uiPriority="31" w:unhideWhenUsed="0" w:qFormat="1"/>
+    <w:lsdException w:name="Intense Reference" w:semiHidden="0" w:uiPriority="32" w:unhideWhenUsed="0" w:qFormat="1"/>
+    <w:lsdException w:name="Book Title" w:semiHidden="0" w:uiPriority="33" w:unhideWhenUsed="0" w:qFormat="1"/>
+    <w:lsdException w:name="Bibliography" w:uiPriority="37"/>
+    <w:lsdException w:name="TOC Heading" w:uiPriority="39" w:qFormat="1"/>
+  </w:latentStyles>
+  <w:style w:type="paragraph" w:default="1" w:styleId="Normal">
+    <w:name w:val="Normal"/>
+    <w:qFormat/>
+  </w:style>
+  <w:style w:type="character" w:default="1" w:styleId="Fontepargpadro">
+    <w:name w:val="Default Paragraph Font"/>
+    <w:uiPriority w:val="1"/>
+    <w:semiHidden/>
+    <w:unhideWhenUsed/>
+  </w:style>
+  <w:style w:type="table" w:default="1" w:styleId="Tabelanormal">
+    <w:name w:val="Normal Table"/>
+    <w:uiPriority w:val="99"/>
+    <w:semiHidden/>
+    <w:unhideWhenUsed/>
+    <w:tblPr>
+      <w:tblInd w:w="0" w:type="dxa"/>
+      <w:tblCellMar>
+        <w:top w:w="0" w:type="dxa"/>
+        <w:left w:w="108" w:type="dxa"/>
+        <w:bottom w:w="0" w:type="dxa"/>
+        <w:right w:w="108" w:type="dxa"/>
+      </w:tblCellMar>
+    </w:tblPr>
+  </w:style>
+  <w:style w:type="numbering" w:default="1" w:styleId="Semlista">
+    <w:name w:val="No List"/>
+    <w:uiPriority w:val="99"/>
+    <w:semiHidden/>
+    <w:unhideWhenUsed/>
+  </w:style>
+  <w:style w:type="paragraph" w:styleId="PargrafodaLista">
+    <w:name w:val="List Paragraph"/>
+    <w:basedOn w:val="Normal"/>
+    <w:uiPriority w:val="34"/>
+    <w:qFormat/>
+    <w:rsid w:val="002F411A"/>
+    <w:pPr>
+      <w:ind w:left="720"/>
+      <w:contextualSpacing/>
+    </w:pPr>
+  </w:style>
+  <w:style w:type="character" w:styleId="Refdecomentrio">
+    <w:name w:val="annotation reference"/>
+    <w:basedOn w:val="Fontepargpadro"/>
+    <w:uiPriority w:val="99"/>
+    <w:semiHidden/>
+    <w:unhideWhenUsed/>
+    <w:rsid w:val="001D4B05"/>
+    <w:rPr>
+      <w:sz w:val="16"/>
+      <w:szCs w:val="16"/>
+    </w:rPr>
+  </w:style>
+  <w:style w:type="paragraph" w:styleId="Textodecomentrio">
+    <w:name w:val="annotation text"/>
+    <w:basedOn w:val="Normal"/>
+    <w:link w:val="TextodecomentrioChar"/>
+    <w:uiPriority w:val="99"/>
+    <w:semiHidden/>
+    <w:unhideWhenUsed/>
+    <w:rsid w:val="001D4B05"/>
+    <w:pPr>
+      <w:spacing w:line="240" w:lineRule="auto"/>
+    </w:pPr>
+    <w:rPr>
+      <w:sz w:val="20"/>
+      <w:szCs w:val="20"/>
+    </w:rPr>
+  </w:style>
+  <w:style w:type="character" w:customStyle="1" w:styleId="TextodecomentrioChar">
+    <w:name w:val="Texto de comentário Char"/>
+    <w:basedOn w:val="Fontepargpadro"/>
+    <w:link w:val="Textodecomentrio"/>
+    <w:uiPriority w:val="99"/>
+    <w:semiHidden/>
+    <w:rsid w:val="001D4B05"/>
+    <w:rPr>
+      <w:sz w:val="20"/>
+      <w:szCs w:val="20"/>
+    </w:rPr>
+  </w:style>
+  <w:style w:type="paragraph" w:styleId="Assuntodocomentrio">
+    <w:name w:val="annotation subject"/>
+    <w:basedOn w:val="Textodecomentrio"/>
+    <w:next w:val="Textodecomentrio"/>
+    <w:link w:val="AssuntodocomentrioChar"/>
+    <w:uiPriority w:val="99"/>
+    <w:semiHidden/>
+    <w:unhideWhenUsed/>
+    <w:rsid w:val="001D4B05"/>
+    <w:rPr>
+      <w:b/>
+      <w:bCs/>
+    </w:rPr>
+  </w:style>
+  <w:style w:type="character" w:customStyle="1" w:styleId="AssuntodocomentrioChar">
+    <w:name w:val="Assunto do comentário Char"/>
+    <w:basedOn w:val="TextodecomentrioChar"/>
+    <w:link w:val="Assuntodocomentrio"/>
+    <w:uiPriority w:val="99"/>
+    <w:semiHidden/>
+    <w:rsid w:val="001D4B05"/>
+    <w:rPr>
+      <w:b/>
+      <w:bCs/>
+      <w:sz w:val="20"/>
+      <w:szCs w:val="20"/>
+    </w:rPr>
+  </w:style>
+  <w:style w:type="paragraph" w:styleId="Textodebalo">
+    <w:name w:val="Balloon Text"/>
+    <w:basedOn w:val="Normal"/>
+    <w:link w:val="TextodebaloChar"/>
+    <w:uiPriority w:val="99"/>
+    <w:semiHidden/>
+    <w:unhideWhenUsed/>
+    <w:rsid w:val="001D4B05"/>
+    <w:pPr>
+      <w:spacing w:after="0" w:line="240" w:lineRule="auto"/>
+    </w:pPr>
+    <w:rPr>
+      <w:rFonts w:ascii="Segoe UI" w:hAnsi="Segoe UI" w:cs="Segoe UI"/>
+      <w:sz w:val="18"/>
+      <w:szCs w:val="18"/>
+    </w:rPr>
+  </w:style>
+  <w:style w:type="character" w:customStyle="1" w:styleId="TextodebaloChar">
+    <w:name w:val="Texto de balão Char"/>
+    <w:basedOn w:val="Fontepargpadro"/>
+    <w:link w:val="Textodebalo"/>
+    <w:uiPriority w:val="99"/>
+    <w:semiHidden/>
+    <w:rsid w:val="001D4B05"/>
+    <w:rPr>
+      <w:rFonts w:ascii="Segoe UI" w:hAnsi="Segoe UI" w:cs="Segoe UI"/>
+      <w:sz w:val="18"/>
+      <w:szCs w:val="18"/>
+    </w:rPr>
+  </w:style>
+</w:styles>
+</file>
+
+<file path=word/stylesWithEffects.xml><?xml version="1.0" encoding="utf-8"?>
+<w:styles xmlns:wpc="http://schemas.microsoft.com/office/word/2010/wordprocessingCanvas" xmlns:mc="http://schemas.openxmlformats.org/markup-compatibility/2006" xmlns:o="urn:schemas-microsoft-com:office:office" xmlns:r="http://schemas.openxmlformats.org/officeDocument/2006/relationships" xmlns:m="http://schemas.openxmlformats.org/officeDocument/2006/math" xmlns:v="urn:schemas-microsoft-com:vml" xmlns:wp14="http://schemas.microsoft.com/office/word/2010/wordprocessingDrawing" xmlns:wp="http://schemas.openxmlformats.org/drawingml/2006/wordprocessingDrawing" xmlns:w10="urn:schemas-microsoft-com:office:word" xmlns:w="http://schemas.openxmlformats.org/wordprocessingml/2006/main" xmlns:w14="http://schemas.microsoft.com/office/word/2010/wordml" xmlns:wpg="http://schemas.microsoft.com/office/word/2010/wordprocessingGroup" xmlns:wpi="http://schemas.microsoft.com/office/word/2010/wordprocessingInk" xmlns:wne="http://schemas.microsoft.com/office/word/2006/wordml" xmlns:wps="http://schemas.microsoft.com/office/word/2010/wordprocessingShape" mc:Ignorable="w14 wp14">
+  <w:docDefaults>
+    <w:rPrDefault>
+      <w:rPr>
+        <w:rFonts w:asciiTheme="minorHAnsi" w:eastAsiaTheme="minorHAnsi" w:hAnsiTheme="minorHAnsi" w:cstheme="minorBidi"/>
+        <w:sz w:val="22"/>
+        <w:szCs w:val="22"/>
+        <w:lang w:val="pt-BR" w:eastAsia="en-US" w:bidi="ar-SA"/>
+      </w:rPr>
+    </w:rPrDefault>
+    <w:pPrDefault>
+      <w:pPr>
+        <w:spacing w:after="160" w:line="259" w:lineRule="auto"/>
+      </w:pPr>
+    </w:pPrDefault>
+  </w:docDefaults>
+  <w:latentStyles w:defLockedState="0" w:defUIPriority="99" w:defSemiHidden="1" w:defUnhideWhenUsed="1" w:defQFormat="0" w:count="267">
+    <w:lsdException w:name="Normal" w:semiHidden="0" w:uiPriority="0" w:unhideWhenUsed="0" w:qFormat="1"/>
+    <w:lsdException w:name="heading 1" w:semiHidden="0" w:uiPriority="9" w:unhideWhenUsed="0" w:qFormat="1"/>
+    <w:lsdException w:name="heading 2" w:uiPriority="9" w:qFormat="1"/>
+    <w:lsdException w:name="heading 3" w:uiPriority="9" w:qFormat="1"/>
+    <w:lsdException w:name="heading 4" w:uiPriority="9" w:qFormat="1"/>
+    <w:lsdException w:name="heading 5" w:uiPriority="9" w:qFormat="1"/>
+    <w:lsdException w:name="heading 6" w:uiPriority="9" w:qFormat="1"/>
+    <w:lsdException w:name="heading 7" w:uiPriority="9" w:qFormat="1"/>
+    <w:lsdException w:name="heading 8" w:uiPriority="9" w:qFormat="1"/>
+    <w:lsdException w:name="heading 9" w:uiPriority="9" w:qFormat="1"/>
+    <w:lsdException w:name="toc 1" w:uiPriority="39"/>
+    <w:lsdException w:name="toc 2" w:uiPriority="39"/>
+    <w:lsdException w:name="toc 3" w:uiPriority="39"/>
+    <w:lsdException w:name="toc 4" w:uiPriority="39"/>
+    <w:lsdException w:name="toc 5" w:uiPriority="39"/>
+    <w:lsdException w:name="toc 6" w:uiPriority="39"/>
+    <w:lsdException w:name="toc 7" w:uiPriority="39"/>
+    <w:lsdException w:name="toc 8" w:uiPriority="39"/>
+    <w:lsdException w:name="toc 9" w:uiPriority="39"/>
+    <w:lsdException w:name="caption" w:uiPriority="35" w:qFormat="1"/>
+    <w:lsdException w:name="Title" w:semiHidden="0" w:uiPriority="10" w:unhideWhenUsed="0" w:qFormat="1"/>
+    <w:lsdException w:name="Default Paragraph Font" w:uiPriority="1"/>
+    <w:lsdException w:name="Subtitle" w:semiHidden="0" w:uiPriority="11" w:unhideWhenUsed="0" w:qFormat="1"/>
+    <w:lsdException w:name="Strong" w:semiHidden="0" w:uiPriority="22" w:unhideWhenUsed="0" w:qFormat="1"/>
+    <w:lsdException w:name="Emphasis" w:semiHidden="0" w:uiPriority="20" w:unhideWhenUsed="0" w:qFormat="1"/>
+    <w:lsdException w:name="Table Grid" w:semiHidden="0" w:uiPriority="39" w:unhideWhenUsed="0"/>
+    <w:lsdException w:name="Placeholder Text" w:unhideWhenUsed="0"/>
+    <w:lsdException w:name="No Spacing" w:semiHidden="0" w:uiPriority="1" w:unhideWhenUsed="0" w:qFormat="1"/>
+    <w:lsdException w:name="Light Shading" w:semiHidden="0" w:uiPriority="60" w:unhideWhenUsed="0"/>
+    <w:lsdException w:name="Light List" w:semiHidden="0" w:uiPriority="61" w:unhideWhenUsed="0"/>
+    <w:lsdException w:name="Light Grid" w:semiHidden="0" w:uiPriority="62" w:unhideWhenUsed="0"/>
+    <w:lsdException w:name="Medium Shading 1" w:semiHidden="0" w:uiPriority="63" w:unhideWhenUsed="0"/>
+    <w:lsdException w:name="Medium Shading 2" w:semiHidden="0" w:uiPriority="64" w:unhideWhenUsed="0"/>
+    <w:lsdException w:name="Medium List 1" w:semiHidden="0" w:uiPriority="65" w:unhideWhenUsed="0"/>
+    <w:lsdException w:name="Medium List 2" w:semiHidden="0" w:uiPriority="66" w:unhideWhenUsed="0"/>
+    <w:lsdException w:name="Medium Grid 1" w:semiHidden="0" w:uiPriority="67" w:unhideWhenUsed="0"/>
+    <w:lsdException w:name="Medium Grid 2" w:semiHidden="0" w:uiPriority="68" w:unhideWhenUsed="0"/>
+    <w:lsdException w:name="Medium Grid 3" w:semiHidden="0" w:uiPriority="69" w:unhideWhenUsed="0"/>
+    <w:lsdException w:name="Dark List" w:semiHidden="0" w:uiPriority="70" w:unhideWhenUsed="0"/>
+    <w:lsdException w:name="Colorful Shading" w:semiHidden="0" w:uiPriority="71" w:unhideWhenUsed="0"/>
+    <w:lsdException w:name="Colorful List" w:semiHidden="0" w:uiPriority="72" w:unhideWhenUsed="0"/>
+    <w:lsdException w:name="Colorful Grid" w:semiHidden="0" w:uiPriority="73" w:unhideWhenUsed="0"/>
+    <w:lsdException w:name="Light Shading Accent 1" w:semiHidden="0" w:uiPriority="60" w:unhideWhenUsed="0"/>
+    <w:lsdException w:name="Light List Accent 1" w:semiHidden="0" w:uiPriority="61" w:unhideWhenUsed="0"/>
+    <w:lsdException w:name="Light Grid Accent 1" w:semiHidden="0" w:uiPriority="62" w:unhideWhenUsed="0"/>
+    <w:lsdException w:name="Medium Shading 1 Accent 1" w:semiHidden="0" w:uiPriority="63" w:unhideWhenUsed="0"/>
+    <w:lsdException w:name="Medium Shading 2 Accent 1" w:semiHidden="0" w:uiPriority="64" w:unhideWhenUsed="0"/>
+    <w:lsdException w:name="Medium List 1 Accent 1" w:semiHidden="0" w:uiPriority="65" w:unhideWhenUsed="0"/>
+    <w:lsdException w:name="Revision" w:unhideWhenUsed="0"/>
+    <w:lsdException w:name="List Paragraph" w:semiHidden="0" w:uiPriority="34" w:unhideWhenUsed="0" w:qFormat="1"/>
+    <w:lsdException w:name="Quote" w:semiHidden="0" w:uiPriority="29" w:unhideWhenUsed="0" w:qFormat="1"/>
+    <w:lsdException w:name="Intense Quote" w:semiHidden="0" w:uiPriority="30" w:unhideWhenUsed="0" w:qFormat="1"/>
+    <w:lsdException w:name="Medium List 2 Accent 1" w:semiHidden="0" w:uiPriority="66" w:unhideWhenUsed="0"/>
+    <w:lsdException w:name="Medium Grid 1 Accent 1" w:semiHidden="0" w:uiPriority="67" w:unhideWhenUsed="0"/>
+    <w:lsdException w:name="Medium Grid 2 Accent 1" w:semiHidden="0" w:uiPriority="68" w:unhideWhenUsed="0"/>
+    <w:lsdException w:name="Medium Grid 3 Accent 1" w:semiHidden="0" w:uiPriority="69" w:unhideWhenUsed="0"/>
+    <w:lsdException w:name="Dark List Accent 1" w:semiHidden="0" w:uiPriority="70" w:unhideWhenUsed="0"/>
+    <w:lsdException w:name="Colorful Shading Accent 1" w:semiHidden="0" w:uiPriority="71" w:unhideWhenUsed="0"/>
+    <w:lsdException w:name="Colorful List Accent 1" w:semiHidden="0" w:uiPriority="72" w:unhideWhenUsed="0"/>
+    <w:lsdException w:name="Colorful Grid Accent 1" w:semiHidden="0" w:uiPriority="73" w:unhideWhenUsed="0"/>
+    <w:lsdException w:name="Light Shading Accent 2" w:semiHidden="0" w:uiPriority="60" w:unhideWhenUsed="0"/>
+    <w:lsdException w:name="Light List Accent 2" w:semiHidden="0" w:uiPriority="61" w:unhideWhenUsed="0"/>
+    <w:lsdException w:name="Light Grid Accent 2" w:semiHidden="0" w:uiPriority="62" w:unhideWhenUsed="0"/>
+    <w:lsdException w:name="Medium Shading 1 Accent 2" w:semiHidden="0" w:uiPriority="63" w:unhideWhenUsed="0"/>
+    <w:lsdException w:name="Medium Shading 2 Accent 2" w:semiHidden="0" w:uiPriority="64" w:unhideWhenUsed="0"/>
+    <w:lsdException w:name="Medium List 1 Accent 2" w:semiHidden="0" w:uiPriority="65" w:unhideWhenUsed="0"/>
+    <w:lsdException w:name="Medium List 2 Accent 2" w:semiHidden="0" w:uiPriority="66" w:unhideWhenUsed="0"/>
+    <w:lsdException w:name="Medium Grid 1 Accent 2" w:semiHidden="0" w:uiPriority="67" w:unhideWhenUsed="0"/>
+    <w:lsdException w:name="Medium Grid 2 Accent 2" w:semiHidden="0" w:uiPriority="68" w:unhideWhenUsed="0"/>
+    <w:lsdException w:name="Medium Grid 3 Accent 2" w:semiHidden="0" w:uiPriority="69" w:unhideWhenUsed="0"/>
+    <w:lsdException w:name="Dark List Accent 2" w:semiHidden="0" w:uiPriority="70" w:unhideWhenUsed="0"/>
+    <w:lsdException w:name="Colorful Shading Accent 2" w:semiHidden="0" w:uiPriority="71" w:unhideWhenUsed="0"/>
+    <w:lsdException w:name="Colorful List Accent 2" w:semiHidden="0" w:uiPriority="72" w:unhideWhenUsed="0"/>
+    <w:lsdException w:name="Colorful Grid Accent 2" w:semiHidden="0" w:uiPriority="73" w:unhideWhenUsed="0"/>
+    <w:lsdException w:name="Light Shading Accent 3" w:semiHidden="0" w:uiPriority="60" w:unhideWhenUsed="0"/>
+    <w:lsdException w:name="Light List Accent 3" w:semiHidden="0" w:uiPriority="61" w:unhideWhenUsed="0"/>
+    <w:lsdException w:name="Light Grid Accent 3" w:semiHidden="0" w:uiPriority="62" w:unhideWhenUsed="0"/>
+    <w:lsdException w:name="Medium Shading 1 Accent 3" w:semiHidden="0" w:uiPriority="63" w:unhideWhenUsed="0"/>
+    <w:lsdException w:name="Medium Shading 2 Accent 3" w:semiHidden="0" w:uiPriority="64" w:unhideWhenUsed="0"/>
+    <w:lsdException w:name="Medium List 1 Accent 3" w:semiHidden="0" w:uiPriority="65" w:unhideWhenUsed="0"/>
+    <w:lsdException w:name="Medium List 2 Accent 3" w:semiHidden="0" w:uiPriority="66" w:unhideWhenUsed="0"/>
+    <w:lsdException w:name="Medium Grid 1 Accent 3" w:semiHidden="0" w:uiPriority="67" w:unhideWhenUsed="0"/>
+    <w:lsdException w:name="Medium Grid 2 Accent 3" w:semiHidden="0" w:uiPriority="68" w:unhideWhenUsed="0"/>
+    <w:lsdException w:name="Medium Grid 3 Accent 3" w:semiHidden="0" w:uiPriority="69" w:unhideWhenUsed="0"/>
+    <w:lsdException w:name="Dark List Accent 3" w:semiHidden="0" w:uiPriority="70" w:unhideWhenUsed="0"/>
+    <w:lsdException w:name="Colorful Shading Accent 3" w:semiHidden="0" w:uiPriority="71" w:unhideWhenUsed="0"/>
+    <w:lsdException w:name="Colorful List Accent 3" w:semiHidden="0" w:uiPriority="72" w:unhideWhenUsed="0"/>
+    <w:lsdException w:name="Colorful Grid Accent 3" w:semiHidden="0" w:uiPriority="73" w:unhideWhenUsed="0"/>
+    <w:lsdException w:name="Light Shading Accent 4" w:semiHidden="0" w:uiPriority="60" w:unhideWhenUsed="0"/>
+    <w:lsdException w:name="Light List Accent 4" w:semiHidden="0" w:uiPriority="61" w:unhideWhenUsed="0"/>
+    <w:lsdException w:name="Light Grid Accent 4" w:semiHidden="0" w:uiPriority="62" w:unhideWhenUsed="0"/>
+    <w:lsdException w:name="Medium Shading 1 Accent 4" w:semiHidden="0" w:uiPriority="63" w:unhideWhenUsed="0"/>
+    <w:lsdException w:name="Medium Shading 2 Accent 4" w:semiHidden="0" w:uiPriority="64" w:unhideWhenUsed="0"/>
+    <w:lsdException w:name="Medium List 1 Accent 4" w:semiHidden="0" w:uiPriority="65" w:unhideWhenUsed="0"/>
+    <w:lsdException w:name="Medium List 2 Accent 4" w:semiHidden="0" w:uiPriority="66" w:unhideWhenUsed="0"/>
+    <w:lsdException w:name="Medium Grid 1 Accent 4" w:semiHidden="0" w:uiPriority="67" w:unhideWhenUsed="0"/>
+    <w:lsdException w:name="Medium Grid 2 Accent 4" w:semiHidden="0" w:uiPriority="68" w:unhideWhenUsed="0"/>
+    <w:lsdException w:name="Medium Grid 3 Accent 4" w:semiHidden="0" w:uiPriority="69" w:unhideWhenUsed="0"/>
+    <w:lsdException w:name="Dark List Accent 4" w:semiHidden="0" w:uiPriority="70" w:unhideWhenUsed="0"/>
+    <w:lsdException w:name="Colorful Shading Accent 4" w:semiHidden="0" w:uiPriority="71" w:unhideWhenUsed="0"/>
+    <w:lsdException w:name="Colorful List Accent 4" w:semiHidden="0" w:uiPriority="72" w:unhideWhenUsed="0"/>
+    <w:lsdException w:name="Colorful Grid Accent 4" w:semiHidden="0" w:uiPriority="73" w:unhideWhenUsed="0"/>
+    <w:lsdException w:name="Light Shading Accent 5" w:semiHidden="0" w:uiPriority="60" w:unhideWhenUsed="0"/>
+    <w:lsdException w:name="Light List Accent 5" w:semiHidden="0" w:uiPriority="61" w:unhideWhenUsed="0"/>
+    <w:lsdException w:name="Light Grid Accent 5" w:semiHidden="0" w:uiPriority="62" w:unhideWhenUsed="0"/>
+    <w:lsdException w:name="Medium Shading 1 Accent 5" w:semiHidden="0" w:uiPriority="63" w:unhideWhenUsed="0"/>
+    <w:lsdException w:name="Medium Shading 2 Accent 5" w:semiHidden="0" w:uiPriority="64" w:unhideWhenUsed="0"/>
+    <w:lsdException w:name="Medium List 1 Accent 5" w:semiHidden="0" w:uiPriority="65" w:unhideWhenUsed="0"/>
+    <w:lsdException w:name="Medium List 2 Accent 5" w:semiHidden="0" w:uiPriority="66" w:unhideWhenUsed="0"/>
+    <w:lsdException w:name="Medium Grid 1 Accent 5" w:semiHidden="0" w:uiPriority="67" w:unhideWhenUsed="0"/>
+    <w:lsdException w:name="Medium Grid 2 Accent 5" w:semiHidden="0" w:uiPriority="68" w:unhideWhenUsed="0"/>
+    <w:lsdException w:name="Medium Grid 3 Accent 5" w:semiHidden="0" w:uiPriority="69" w:unhideWhenUsed="0"/>
+    <w:lsdException w:name="Dark List Accent 5" w:semiHidden="0" w:uiPriority="70" w:unhideWhenUsed="0"/>
+    <w:lsdException w:name="Colorful Shading Accent 5" w:semiHidden="0" w:uiPriority="71" w:unhideWhenUsed="0"/>
+    <w:lsdException w:name="Colorful List Accent 5" w:semiHidden="0" w:uiPriority="72" w:unhideWhenUsed="0"/>
+    <w:lsdException w:name="Colorful Grid Accent 5" w:semiHidden="0" w:uiPriority="73" w:unhideWhenUsed="0"/>
+    <w:lsdException w:name="Light Shading Accent 6" w:semiHidden="0" w:uiPriority="60" w:unhideWhenUsed="0"/>
+    <w:lsdException w:name="Light List Accent 6" w:semiHidden="0" w:uiPriority="61" w:unhideWhenUsed="0"/>
+    <w:lsdException w:name="Light Grid Accent 6" w:semiHidden="0" w:uiPriority="62" w:unhideWhenUsed="0"/>
+    <w:lsdException w:name="Medium Shading 1 Accent 6" w:semiHidden="0" w:uiPriority="63" w:unhideWhenUsed="0"/>
+    <w:lsdException w:name="Medium Shading 2 Accent 6" w:semiHidden="0" w:uiPriority="64" w:unhideWhenUsed="0"/>
+    <w:lsdException w:name="Medium List 1 Accent 6" w:semiHidden="0" w:uiPriority="65" w:unhideWhenUsed="0"/>
+    <w:lsdException w:name="Medium List 2 Accent 6" w:semiHidden="0" w:uiPriority="66" w:unhideWhenUsed="0"/>
+    <w:lsdException w:name="Medium Grid 1 Accent 6" w:semiHidden="0" w:uiPriority="67" w:unhideWhenUsed="0"/>
+    <w:lsdException w:name="Medium Grid 2 Accent 6" w:semiHidden="0" w:uiPriority="68" w:unhideWhenUsed="0"/>
+    <w:lsdException w:name="Medium Grid 3 Accent 6" w:semiHidden="0" w:uiPriority="69" w:unhideWhenUsed="0"/>
+    <w:lsdException w:name="Dark List Accent 6" w:semiHidden="0" w:uiPriority="70" w:unhideWhenUsed="0"/>
+    <w:lsdException w:name="Colorful Shading Accent 6" w:semiHidden="0" w:uiPriority="71" w:unhideWhenUsed="0"/>
+    <w:lsdException w:name="Colorful List Accent 6" w:semiHidden="0" w:uiPriority="72" w:unhideWhenUsed="0"/>
+    <w:lsdException w:name="Colorful Grid Accent 6" w:semiHidden="0" w:uiPriority="73" w:unhideWhenUsed="0"/>
+    <w:lsdException w:name="Subtle Emphasis" w:semiHidden="0" w:uiPriority="19" w:unhideWhenUsed="0" w:qFormat="1"/>
+    <w:lsdException w:name="Intense Emphasis" w:semiHidden="0" w:uiPriority="21" w:unhideWhenUsed="0" w:qFormat="1"/>
+    <w:lsdException w:name="Subtle Reference" w:semiHidden="0" w:uiPriority="31" w:unhideWhenUsed="0" w:qFormat="1"/>
+    <w:lsdException w:name="Intense Reference" w:semiHidden="0" w:uiPriority="32" w:unhideWhenUsed="0" w:qFormat="1"/>
+    <w:lsdException w:name="Book Title" w:semiHidden="0" w:uiPriority="33" w:unhideWhenUsed="0" w:qFormat="1"/>
+    <w:lsdException w:name="Bibliography" w:uiPriority="37"/>
+    <w:lsdException w:name="TOC Heading" w:uiPriority="39" w:qFormat="1"/>
   </w:latentStyles>
   <w:style w:type="paragraph" w:default="1" w:styleId="Normal">
     <w:name w:val="Normal"/>
@@ -3485,7 +3844,7 @@
   <a:extraClrSchemeLst/>
   <a:extLst>
     <a:ext uri="{05A4C25C-085E-4340-85A3-A5531E510DB2}">
-      <thm15:themeFamily xmlns:thm15="http://schemas.microsoft.com/office/thememl/2012/main" name="Office Theme" id="{62F939B6-93AF-4DB8-9C6B-D6C7DFDC589F}" vid="{4A3C46E8-61CC-4603-A589-7422A47A8E4A}"/>
+      <thm15:themeFamily xmlns:thm15="http://schemas.microsoft.com/office/thememl/2012/main" xmlns="" name="Office Theme" id="{62F939B6-93AF-4DB8-9C6B-D6C7DFDC589F}" vid="{4A3C46E8-61CC-4603-A589-7422A47A8E4A}"/>
     </a:ext>
   </a:extLst>
 </a:theme>

</xml_diff>

<commit_message>
Correção doc casos de uso
</commit_message>
<xml_diff>
--- a/docs/docx/casos-de-uso.docx
+++ b/docs/docx/casos-de-uso.docx
@@ -666,9 +666,25 @@
           <w:b/>
           <w:sz w:val="24"/>
         </w:rPr>
-        <w:t>RANKEAR VENDEDOR:</w:t>
+        <w:t xml:space="preserve">RANKEAR </w:t>
+      </w:r>
+      <w:proofErr w:type="gramStart"/>
+      <w:r>
+        <w:rPr>
+          <w:b/>
+          <w:sz w:val="24"/>
+        </w:rPr>
+        <w:t>SERVIÇO</w:t>
+      </w:r>
+      <w:r>
+        <w:rPr>
+          <w:b/>
+          <w:sz w:val="24"/>
+        </w:rPr>
+        <w:t>:</w:t>
       </w:r>
       <w:commentRangeEnd w:id="13"/>
+      <w:proofErr w:type="gramEnd"/>
       <w:r>
         <w:rPr>
           <w:rStyle w:val="Refdecomentrio"/>
@@ -732,7 +748,33 @@
         <w:rPr>
           <w:sz w:val="24"/>
         </w:rPr>
-        <w:t>, terá, após concluída uma venda, a opção de deixar uma nota de 0 a 5 estrelas para o vendedor que será computada e adicionada a uma média geral de todos os rankings para este vendedor afim de classificar a eficiência do vendedor.</w:t>
+        <w:t xml:space="preserve">, terá, </w:t>
+      </w:r>
+      <w:proofErr w:type="gramStart"/>
+      <w:r>
+        <w:rPr>
+          <w:sz w:val="24"/>
+        </w:rPr>
+        <w:t>após</w:t>
+      </w:r>
+      <w:proofErr w:type="gramEnd"/>
+      <w:r>
+        <w:rPr>
+          <w:sz w:val="24"/>
+        </w:rPr>
+        <w:t xml:space="preserve"> concluída uma venda, a opção de deixar uma nota de 0 a 5 estrelas para o </w:t>
+      </w:r>
+      <w:r>
+        <w:rPr>
+          <w:sz w:val="24"/>
+        </w:rPr>
+        <w:t>serviço</w:t>
+      </w:r>
+      <w:r>
+        <w:rPr>
+          <w:sz w:val="24"/>
+        </w:rPr>
+        <w:t xml:space="preserve"> que será computada e adicionada a uma média geral de todos os rankings a eficiência do vendedor.</w:t>
       </w:r>
       <w:r>
         <w:rPr>
@@ -824,58 +866,28 @@
         <w:rPr>
           <w:sz w:val="24"/>
         </w:rPr>
-        <w:t xml:space="preserve"> terá a opção no menu de navegação de compra de "Enviar imagem</w:t>
-      </w:r>
-      <w:del w:id="15" w:author="Alexandre Lima" w:date="2016-06-27T09:53:00Z">
-        <w:r>
-          <w:rPr>
-            <w:sz w:val="24"/>
-          </w:rPr>
-          <w:delText xml:space="preserve">", </w:delText>
-        </w:r>
-      </w:del>
-      <w:ins w:id="16" w:author="Alexandre Lima" w:date="2016-06-27T09:53:00Z">
-        <w:r>
-          <w:rPr>
-            <w:sz w:val="24"/>
-          </w:rPr>
-          <w:t>"</w:t>
-        </w:r>
-        <w:r>
-          <w:rPr>
-            <w:sz w:val="24"/>
-          </w:rPr>
-          <w:t>.</w:t>
-        </w:r>
-        <w:r>
-          <w:rPr>
-            <w:sz w:val="24"/>
-          </w:rPr>
-          <w:t xml:space="preserve"> </w:t>
-        </w:r>
-      </w:ins>
-      <w:del w:id="17" w:author="Alexandre Lima" w:date="2016-06-27T09:53:00Z">
-        <w:r>
-          <w:rPr>
-            <w:sz w:val="24"/>
-          </w:rPr>
-          <w:delText xml:space="preserve">ao </w:delText>
-        </w:r>
-      </w:del>
-      <w:ins w:id="18" w:author="Alexandre Lima" w:date="2016-06-27T09:53:00Z">
-        <w:r>
-          <w:rPr>
-            <w:sz w:val="24"/>
-          </w:rPr>
-          <w:t>A</w:t>
-        </w:r>
-        <w:r>
-          <w:rPr>
-            <w:sz w:val="24"/>
-          </w:rPr>
-          <w:t xml:space="preserve">o </w:t>
-        </w:r>
-      </w:ins>
+        <w:t xml:space="preserve"> terá a opção no </w:t>
+      </w:r>
+      <w:proofErr w:type="gramStart"/>
+      <w:r>
+        <w:rPr>
+          <w:sz w:val="24"/>
+        </w:rPr>
+        <w:t>menu</w:t>
+      </w:r>
+      <w:proofErr w:type="gramEnd"/>
+      <w:r>
+        <w:rPr>
+          <w:sz w:val="24"/>
+        </w:rPr>
+        <w:t xml:space="preserve"> de navegação de compra de "Enviar imagem</w:t>
+      </w:r>
+      <w:r>
+        <w:rPr>
+          <w:sz w:val="24"/>
+        </w:rPr>
+        <w:t xml:space="preserve">”. Ao </w:t>
+      </w:r>
       <w:r>
         <w:rPr>
           <w:sz w:val="24"/>
@@ -1138,38 +1150,6 @@
         </w:rPr>
         <w:t xml:space="preserve">entra em seu DASHBOARD, onde estão listadas todas as encomendas realizadas além de uma área destinada à exibição dos status destas. </w:t>
       </w:r>
-      <w:commentRangeStart w:id="19"/>
-      <w:r>
-        <w:rPr>
-          <w:sz w:val="24"/>
-        </w:rPr>
-        <w:t>N</w:t>
-      </w:r>
-      <w:r>
-        <w:rPr>
-          <w:sz w:val="24"/>
-        </w:rPr>
-        <w:t>essa área, se</w:t>
-      </w:r>
-      <w:r>
-        <w:rPr>
-          <w:sz w:val="24"/>
-        </w:rPr>
-        <w:t>rá exibido status da encomenda</w:t>
-      </w:r>
-      <w:r>
-        <w:rPr>
-          <w:sz w:val="24"/>
-        </w:rPr>
-        <w:t>.</w:t>
-      </w:r>
-      <w:commentRangeEnd w:id="19"/>
-      <w:r>
-        <w:rPr>
-          <w:rStyle w:val="Refdecomentrio"/>
-        </w:rPr>
-        <w:commentReference w:id="19"/>
-      </w:r>
     </w:p>
     <w:p>
       <w:pPr>
@@ -1183,7 +1163,7 @@
           <w:sz w:val="24"/>
         </w:rPr>
       </w:pPr>
-      <w:commentRangeStart w:id="20"/>
+      <w:commentRangeStart w:id="15"/>
       <w:r>
         <w:rPr>
           <w:b/>
@@ -1191,12 +1171,12 @@
         </w:rPr>
         <w:t>VER A VITRINE</w:t>
       </w:r>
-      <w:commentRangeEnd w:id="20"/>
+      <w:commentRangeEnd w:id="15"/>
       <w:r>
         <w:rPr>
           <w:rStyle w:val="Refdecomentrio"/>
         </w:rPr>
-        <w:commentReference w:id="20"/>
+        <w:commentReference w:id="15"/>
       </w:r>
       <w:r>
         <w:rPr>
@@ -1425,12 +1405,12 @@
         </w:rPr>
         <w:t xml:space="preserve"> PÓS</w:t>
       </w:r>
-      <w:ins w:id="21" w:author="Leon Andrade Siqueira" w:date="2016-10-05T11:13:00Z">
+      <w:ins w:id="16" w:author="Leon Andrade Siqueira" w:date="2016-10-05T11:13:00Z">
         <w:r>
           <w:rPr>
             <w:b/>
             <w:sz w:val="24"/>
-            <w:rPrChange w:id="22" w:author="Leon Andrade Siqueira" w:date="2016-10-05T11:14:00Z">
+            <w:rPrChange w:id="17" w:author="Leon Andrade Siqueira" w:date="2016-10-05T11:14:00Z">
               <w:rPr>
                 <w:sz w:val="24"/>
               </w:rPr>
@@ -1689,19 +1669,19 @@
         </w:rPr>
         <w:t xml:space="preserve"> entra em seu DASHBOARD, onde estão listadas todas as encomendas realizadas por outros usuários além de uma área destinada à exibição dos status destas - caso haja encomendas a serem exibidas. Ao clicar em 'status', o usuário receberá a opção de marcar '</w:t>
       </w:r>
-      <w:commentRangeStart w:id="23"/>
+      <w:commentRangeStart w:id="18"/>
       <w:r>
         <w:rPr>
           <w:sz w:val="24"/>
         </w:rPr>
         <w:t>Entregue</w:t>
       </w:r>
-      <w:commentRangeEnd w:id="23"/>
+      <w:commentRangeEnd w:id="18"/>
       <w:r>
         <w:rPr>
           <w:rStyle w:val="Refdecomentrio"/>
         </w:rPr>
-        <w:commentReference w:id="23"/>
+        <w:commentReference w:id="18"/>
       </w:r>
       <w:r>
         <w:rPr>
@@ -1726,14 +1706,7 @@
           <w:b/>
           <w:sz w:val="24"/>
         </w:rPr>
-        <w:t>PÓS-CONDIÇÃO:</w:t>
-      </w:r>
-      <w:r>
-        <w:rPr>
-          <w:b/>
-          <w:sz w:val="24"/>
-        </w:rPr>
-        <w:t xml:space="preserve"> </w:t>
+        <w:t xml:space="preserve">PÓS-CONDIÇÃO: </w:t>
       </w:r>
       <w:r>
         <w:rPr>
@@ -1823,7 +1796,7 @@
         </w:rPr>
         <w:t>Assim que uma operação de compra é realizada</w:t>
       </w:r>
-      <w:ins w:id="24" w:author="Alexandre Lima" w:date="2016-06-27T10:05:00Z">
+      <w:ins w:id="19" w:author="Alexandre Lima" w:date="2016-06-27T10:05:00Z">
         <w:r>
           <w:rPr>
             <w:sz w:val="24"/>
@@ -1974,7 +1947,7 @@
         </w:rPr>
         <w:t>terá a opção de excluir o item. Caso seja constatado algum erro de falta de campos que não podem ser nulos</w:t>
       </w:r>
-      <w:ins w:id="25" w:author="Alexandre Lima" w:date="2016-06-27T10:10:00Z">
+      <w:ins w:id="20" w:author="Alexandre Lima" w:date="2016-06-27T10:10:00Z">
         <w:r>
           <w:rPr>
             <w:sz w:val="24"/>
@@ -1986,39 +1959,34 @@
         <w:rPr>
           <w:sz w:val="24"/>
         </w:rPr>
-        <w:t xml:space="preserve"> serão destacados os campos e não será registrado</w:t>
-      </w:r>
-      <w:del w:id="26" w:author="Alexandre Lima" w:date="2016-06-27T10:10:00Z">
-        <w:r>
-          <w:rPr>
-            <w:sz w:val="24"/>
-          </w:rPr>
-          <w:delText xml:space="preserve">, </w:delText>
-        </w:r>
-      </w:del>
-      <w:ins w:id="27" w:author="Alexandre Lima" w:date="2016-06-27T10:10:00Z">
-        <w:r>
-          <w:rPr>
-            <w:sz w:val="24"/>
-          </w:rPr>
-          <w:t>.</w:t>
-        </w:r>
-        <w:r>
-          <w:rPr>
-            <w:sz w:val="24"/>
-          </w:rPr>
-          <w:t xml:space="preserve"> </w:t>
-        </w:r>
-      </w:ins>
-      <w:del w:id="28" w:author="Alexandre Lima" w:date="2016-06-27T10:10:00Z">
-        <w:r>
-          <w:rPr>
-            <w:sz w:val="24"/>
-          </w:rPr>
-          <w:delText xml:space="preserve">se </w:delText>
-        </w:r>
-      </w:del>
-      <w:ins w:id="29" w:author="Alexandre Lima" w:date="2016-06-27T10:10:00Z">
+        <w:t xml:space="preserve"> serão destacados</w:t>
+      </w:r>
+      <w:r>
+        <w:rPr>
+          <w:sz w:val="24"/>
+        </w:rPr>
+        <w:t xml:space="preserve"> os campos e não será registrado. </w:t>
+      </w:r>
+      <w:r>
+        <w:rPr>
+          <w:sz w:val="24"/>
+        </w:rPr>
+        <w:t xml:space="preserve"> </w:t>
+      </w:r>
+    </w:p>
+    <w:p>
+      <w:pPr>
+        <w:pStyle w:val="PargrafodaLista"/>
+        <w:numPr>
+          <w:ilvl w:val="0"/>
+          <w:numId w:val="3"/>
+        </w:numPr>
+        <w:jc w:val="both"/>
+        <w:rPr>
+          <w:sz w:val="24"/>
+        </w:rPr>
+      </w:pPr>
+      <w:ins w:id="21" w:author="Alexandre Lima" w:date="2016-06-27T10:10:00Z">
         <w:r>
           <w:rPr>
             <w:sz w:val="24"/>
@@ -2048,7 +2016,21 @@
         <w:rPr>
           <w:sz w:val="24"/>
         </w:rPr>
-        <w:t>uma mensagem de erro para o administrador.</w:t>
+        <w:t xml:space="preserve">uma mensagem de erro para o </w:t>
+      </w:r>
+      <w:proofErr w:type="gramStart"/>
+      <w:r>
+        <w:rPr>
+          <w:sz w:val="24"/>
+        </w:rPr>
+        <w:t>administrador</w:t>
+      </w:r>
+      <w:proofErr w:type="gramEnd"/>
+      <w:r>
+        <w:rPr>
+          <w:sz w:val="24"/>
+        </w:rPr>
+        <w:t>.</w:t>
       </w:r>
       <w:r>
         <w:rPr>
@@ -2076,7 +2058,7 @@
           <w:sz w:val="24"/>
         </w:rPr>
       </w:pPr>
-      <w:commentRangeStart w:id="30"/>
+      <w:commentRangeStart w:id="22"/>
       <w:r>
         <w:rPr>
           <w:b/>
@@ -2084,12 +2066,12 @@
         </w:rPr>
         <w:t>VERIFICAR HISTÓRICO POR COMPRADOR</w:t>
       </w:r>
-      <w:commentRangeEnd w:id="30"/>
+      <w:commentRangeEnd w:id="22"/>
       <w:r>
         <w:rPr>
           <w:rStyle w:val="Refdecomentrio"/>
         </w:rPr>
-        <w:commentReference w:id="30"/>
+        <w:commentReference w:id="22"/>
       </w:r>
       <w:r>
         <w:rPr>
@@ -2142,7 +2124,7 @@
         </w:rPr>
         <w:t xml:space="preserve">acessa a opção de "Compradores" </w:t>
       </w:r>
-      <w:ins w:id="31" w:author="Alexandre Lima" w:date="2016-06-27T10:11:00Z">
+      <w:ins w:id="23" w:author="Alexandre Lima" w:date="2016-06-27T10:11:00Z">
         <w:r>
           <w:rPr>
             <w:sz w:val="24"/>
@@ -2156,37 +2138,13 @@
         </w:rPr>
         <w:t>mostra uma lista de compradores</w:t>
       </w:r>
-      <w:del w:id="32" w:author="Alexandre Lima" w:date="2016-06-27T10:12:00Z">
-        <w:r>
-          <w:rPr>
-            <w:sz w:val="24"/>
-          </w:rPr>
-          <w:delText xml:space="preserve">, </w:delText>
-        </w:r>
-      </w:del>
-      <w:ins w:id="33" w:author="Alexandre Lima" w:date="2016-06-27T10:12:00Z">
-        <w:r>
-          <w:rPr>
-            <w:sz w:val="24"/>
-          </w:rPr>
-          <w:t>.</w:t>
-        </w:r>
-        <w:r>
-          <w:rPr>
-            <w:sz w:val="24"/>
-          </w:rPr>
-          <w:t xml:space="preserve"> </w:t>
-        </w:r>
-      </w:ins>
-      <w:del w:id="34" w:author="Alexandre Lima" w:date="2016-06-27T10:12:00Z">
-        <w:r>
-          <w:rPr>
-            <w:sz w:val="24"/>
-          </w:rPr>
-          <w:delText xml:space="preserve">clicando </w:delText>
-        </w:r>
-      </w:del>
-      <w:ins w:id="35" w:author="Alexandre Lima" w:date="2016-06-27T10:12:00Z">
+      <w:r>
+        <w:rPr>
+          <w:sz w:val="24"/>
+        </w:rPr>
+        <w:t xml:space="preserve">. </w:t>
+      </w:r>
+      <w:ins w:id="24" w:author="Alexandre Lima" w:date="2016-06-27T10:12:00Z">
         <w:r>
           <w:rPr>
             <w:sz w:val="24"/>
@@ -2206,7 +2164,7 @@
         </w:rPr>
         <w:t>no comprador</w:t>
       </w:r>
-      <w:ins w:id="36" w:author="Alexandre Lima" w:date="2016-06-27T10:12:00Z">
+      <w:ins w:id="25" w:author="Alexandre Lima" w:date="2016-06-27T10:12:00Z">
         <w:r>
           <w:rPr>
             <w:sz w:val="24"/>
@@ -2265,7 +2223,7 @@
         </w:rPr>
         <w:t>PRÉ-CONDIÇÃO:</w:t>
       </w:r>
-      <w:commentRangeStart w:id="37"/>
+      <w:commentRangeStart w:id="26"/>
       <w:r>
         <w:rPr>
           <w:sz w:val="24"/>
@@ -2325,22 +2283,14 @@
         <w:rPr>
           <w:sz w:val="24"/>
         </w:rPr>
-        <w:t xml:space="preserve"> usuários indesejado</w:t>
-      </w:r>
-      <w:bookmarkStart w:id="38" w:name="_GoBack"/>
-      <w:bookmarkEnd w:id="38"/>
-      <w:r>
-        <w:rPr>
-          <w:sz w:val="24"/>
-        </w:rPr>
-        <w:t>s</w:t>
-      </w:r>
-      <w:commentRangeEnd w:id="37"/>
+        <w:t xml:space="preserve"> usuários indesejados</w:t>
+      </w:r>
+      <w:commentRangeEnd w:id="26"/>
       <w:r>
         <w:rPr>
           <w:rStyle w:val="Refdecomentrio"/>
         </w:rPr>
-        <w:commentReference w:id="37"/>
+        <w:commentReference w:id="26"/>
       </w:r>
       <w:r>
         <w:rPr>
@@ -2386,60 +2336,123 @@
           <w:sz w:val="24"/>
         </w:rPr>
       </w:pPr>
-      <w:ins w:id="39" w:author="Leon Andrade Siqueira" w:date="2016-10-05T11:14:00Z">
-        <w:r>
-          <w:rPr>
-            <w:rFonts w:cs="Arial"/>
-            <w:b/>
-            <w:noProof/>
-            <w:sz w:val="24"/>
-            <w:szCs w:val="24"/>
-            <w:lang w:eastAsia="pt-BR"/>
-          </w:rPr>
-          <w:lastRenderedPageBreak/>
-          <w:drawing>
-            <wp:inline distT="0" distB="0" distL="0" distR="0" wp14:anchorId="05795849" wp14:editId="7221A270">
-              <wp:extent cx="5400040" cy="8322310"/>
-              <wp:effectExtent l="0" t="0" r="0" b="2540"/>
-              <wp:docPr id="5" name="Imagem 5"/>
-              <wp:cNvGraphicFramePr>
-                <a:graphicFrameLocks xmlns:a="http://schemas.openxmlformats.org/drawingml/2006/main" noChangeAspect="1"/>
-              </wp:cNvGraphicFramePr>
-              <a:graphic xmlns:a="http://schemas.openxmlformats.org/drawingml/2006/main">
-                <a:graphicData uri="http://schemas.openxmlformats.org/drawingml/2006/picture">
-                  <pic:pic xmlns:pic="http://schemas.openxmlformats.org/drawingml/2006/picture">
-                    <pic:nvPicPr>
-                      <pic:cNvPr id="5" name="UML_CASOS_DE_USO.png"/>
-                      <pic:cNvPicPr/>
-                    </pic:nvPicPr>
-                    <pic:blipFill>
-                      <a:blip r:embed="rId7">
-                        <a:extLst>
-                          <a:ext uri="{28A0092B-C50C-407E-A947-70E740481C1C}">
-                            <a14:useLocalDpi xmlns:a14="http://schemas.microsoft.com/office/drawing/2010/main" val="0"/>
-                          </a:ext>
-                        </a:extLst>
-                      </a:blip>
-                      <a:stretch>
-                        <a:fillRect/>
-                      </a:stretch>
-                    </pic:blipFill>
-                    <pic:spPr>
-                      <a:xfrm>
-                        <a:off x="0" y="0"/>
-                        <a:ext cx="5400040" cy="8322310"/>
-                      </a:xfrm>
-                      <a:prstGeom prst="rect">
-                        <a:avLst/>
-                      </a:prstGeom>
-                    </pic:spPr>
-                  </pic:pic>
-                </a:graphicData>
-              </a:graphic>
-            </wp:inline>
-          </w:drawing>
-        </w:r>
-      </w:ins>
+      <w:bookmarkStart w:id="27" w:name="_GoBack"/>
+      <w:r>
+        <w:rPr>
+          <w:rFonts w:asciiTheme="majorHAnsi" w:hAnsiTheme="majorHAnsi"/>
+          <w:b/>
+          <w:noProof/>
+          <w:sz w:val="24"/>
+          <w:lang w:eastAsia="pt-BR"/>
+        </w:rPr>
+        <w:lastRenderedPageBreak/>
+        <w:drawing>
+          <wp:inline distT="0" distB="0" distL="0" distR="0" wp14:anchorId="627BC966" wp14:editId="38827D92">
+            <wp:extent cx="5400040" cy="4209555"/>
+            <wp:effectExtent l="0" t="0" r="0" b="635"/>
+            <wp:docPr id="2" name="Imagem 2" descr="C:\Users\Nestor\AppData\Local\Microsoft\Windows\INetCache\Content.Word\diagrama-cdu-usuario-comum.png"/>
+            <wp:cNvGraphicFramePr>
+              <a:graphicFrameLocks xmlns:a="http://schemas.openxmlformats.org/drawingml/2006/main" noChangeAspect="1"/>
+            </wp:cNvGraphicFramePr>
+            <a:graphic xmlns:a="http://schemas.openxmlformats.org/drawingml/2006/main">
+              <a:graphicData uri="http://schemas.openxmlformats.org/drawingml/2006/picture">
+                <pic:pic xmlns:pic="http://schemas.openxmlformats.org/drawingml/2006/picture">
+                  <pic:nvPicPr>
+                    <pic:cNvPr id="0" name="Picture 8" descr="C:\Users\Nestor\AppData\Local\Microsoft\Windows\INetCache\Content.Word\diagrama-cdu-usuario-comum.png"/>
+                    <pic:cNvPicPr>
+                      <a:picLocks noChangeAspect="1" noChangeArrowheads="1"/>
+                    </pic:cNvPicPr>
+                  </pic:nvPicPr>
+                  <pic:blipFill>
+                    <a:blip r:embed="rId7">
+                      <a:extLst>
+                        <a:ext uri="{28A0092B-C50C-407E-A947-70E740481C1C}">
+                          <a14:useLocalDpi xmlns:a14="http://schemas.microsoft.com/office/drawing/2010/main" val="0"/>
+                        </a:ext>
+                      </a:extLst>
+                    </a:blip>
+                    <a:srcRect/>
+                    <a:stretch>
+                      <a:fillRect/>
+                    </a:stretch>
+                  </pic:blipFill>
+                  <pic:spPr bwMode="auto">
+                    <a:xfrm>
+                      <a:off x="0" y="0"/>
+                      <a:ext cx="5400040" cy="4209555"/>
+                    </a:xfrm>
+                    <a:prstGeom prst="rect">
+                      <a:avLst/>
+                    </a:prstGeom>
+                    <a:noFill/>
+                    <a:ln>
+                      <a:noFill/>
+                    </a:ln>
+                  </pic:spPr>
+                </pic:pic>
+              </a:graphicData>
+            </a:graphic>
+          </wp:inline>
+        </w:drawing>
+      </w:r>
+      <w:bookmarkEnd w:id="27"/>
+      <w:r>
+        <w:rPr>
+          <w:rFonts w:asciiTheme="majorHAnsi" w:hAnsiTheme="majorHAnsi"/>
+          <w:b/>
+          <w:noProof/>
+          <w:sz w:val="24"/>
+          <w:lang w:eastAsia="pt-BR"/>
+        </w:rPr>
+        <w:drawing>
+          <wp:inline distT="0" distB="0" distL="0" distR="0" wp14:anchorId="7807E880" wp14:editId="669C6B6C">
+            <wp:extent cx="5400040" cy="4076221"/>
+            <wp:effectExtent l="0" t="0" r="0" b="635"/>
+            <wp:docPr id="1" name="Imagem 1" descr="C:\Users\Nestor\AppData\Local\Microsoft\Windows\INetCache\Content.Word\diagrama-cdu-usuario-adm.png"/>
+            <wp:cNvGraphicFramePr>
+              <a:graphicFrameLocks xmlns:a="http://schemas.openxmlformats.org/drawingml/2006/main" noChangeAspect="1"/>
+            </wp:cNvGraphicFramePr>
+            <a:graphic xmlns:a="http://schemas.openxmlformats.org/drawingml/2006/main">
+              <a:graphicData uri="http://schemas.openxmlformats.org/drawingml/2006/picture">
+                <pic:pic xmlns:pic="http://schemas.openxmlformats.org/drawingml/2006/picture">
+                  <pic:nvPicPr>
+                    <pic:cNvPr id="0" name="Picture 6" descr="C:\Users\Nestor\AppData\Local\Microsoft\Windows\INetCache\Content.Word\diagrama-cdu-usuario-adm.png"/>
+                    <pic:cNvPicPr>
+                      <a:picLocks noChangeAspect="1" noChangeArrowheads="1"/>
+                    </pic:cNvPicPr>
+                  </pic:nvPicPr>
+                  <pic:blipFill>
+                    <a:blip r:embed="rId8">
+                      <a:extLst>
+                        <a:ext uri="{28A0092B-C50C-407E-A947-70E740481C1C}">
+                          <a14:useLocalDpi xmlns:a14="http://schemas.microsoft.com/office/drawing/2010/main" val="0"/>
+                        </a:ext>
+                      </a:extLst>
+                    </a:blip>
+                    <a:srcRect/>
+                    <a:stretch>
+                      <a:fillRect/>
+                    </a:stretch>
+                  </pic:blipFill>
+                  <pic:spPr bwMode="auto">
+                    <a:xfrm>
+                      <a:off x="0" y="0"/>
+                      <a:ext cx="5400040" cy="4076221"/>
+                    </a:xfrm>
+                    <a:prstGeom prst="rect">
+                      <a:avLst/>
+                    </a:prstGeom>
+                    <a:noFill/>
+                    <a:ln>
+                      <a:noFill/>
+                    </a:ln>
+                  </pic:spPr>
+                </pic:pic>
+              </a:graphicData>
+            </a:graphic>
+          </wp:inline>
+        </w:drawing>
+      </w:r>
     </w:p>
     <w:sectPr>
       <w:pgSz w:w="11906" w:h="16838"/>
@@ -2601,7 +2614,7 @@
       </w:r>
     </w:p>
   </w:comment>
-  <w:comment w:id="19" w:author="Alexandre Lima" w:date="2016-06-27T09:56:00Z" w:initials="AL">
+  <w:comment w:id="15" w:author="Alexandre Lima" w:date="2016-06-27T09:57:00Z" w:initials="AL">
     <w:p>
       <w:pPr>
         <w:pStyle w:val="Textodecomentrio"/>
@@ -2613,11 +2626,11 @@
         <w:annotationRef/>
       </w:r>
       <w:r>
-        <w:t>Remover. Dá a impressão de que este será o único status possível.</w:t>
+        <w:t>Este caso de uso não está presente no diagrama de casos de uso.</w:t>
       </w:r>
     </w:p>
   </w:comment>
-  <w:comment w:id="20" w:author="Alexandre Lima" w:date="2016-06-27T09:57:00Z" w:initials="AL">
+  <w:comment w:id="18" w:author="Alexandre Lima" w:date="2016-10-05T18:24:00Z" w:initials="AL">
     <w:p>
       <w:pPr>
         <w:pStyle w:val="Textodecomentrio"/>
@@ -2629,11 +2642,11 @@
         <w:annotationRef/>
       </w:r>
       <w:r>
-        <w:t>Este caso de uso não está presente no diagrama de casos de uso.</w:t>
+        <w:t>Este será o único status possível após o status inicial? A compra não pode ser cancelada?</w:t>
       </w:r>
     </w:p>
   </w:comment>
-  <w:comment w:id="23" w:author="Alexandre Lima" w:date="2016-06-27T10:03:00Z" w:initials="AL">
+  <w:comment w:id="22" w:author="Alexandre Lima" w:date="2016-06-27T10:13:00Z" w:initials="AL">
     <w:p>
       <w:pPr>
         <w:pStyle w:val="Textodecomentrio"/>
@@ -2645,27 +2658,11 @@
         <w:annotationRef/>
       </w:r>
       <w:r>
-        <w:t>Este será o único status possível após o status inicial? A compra não pode ser cancelada?</w:t>
+        <w:t>Este caso de uso está com outro nome no diagrama de casos de uso.</w:t>
       </w:r>
     </w:p>
   </w:comment>
-  <w:comment w:id="30" w:author="Alexandre Lima" w:date="2016-06-27T10:13:00Z" w:initials="AL">
-    <w:p>
-      <w:pPr>
-        <w:pStyle w:val="Textodecomentrio"/>
-      </w:pPr>
-      <w:r>
-        <w:rPr>
-          <w:rStyle w:val="Refdecomentrio"/>
-        </w:rPr>
-        <w:annotationRef/>
-      </w:r>
-      <w:r>
-        <w:t>Este caso de uso está com outro nome no diagrama de casos de uso.</w:t>
-      </w:r>
-    </w:p>
-  </w:comment>
-  <w:comment w:id="37" w:author="Alexandre Lima" w:date="2016-06-27T10:14:00Z" w:initials="AL">
+  <w:comment w:id="26" w:author="Alexandre Lima" w:date="2016-06-27T10:14:00Z" w:initials="AL">
     <w:p>
       <w:pPr>
         <w:pStyle w:val="Textodecomentrio"/>
@@ -3844,7 +3841,7 @@
   <a:extraClrSchemeLst/>
   <a:extLst>
     <a:ext uri="{05A4C25C-085E-4340-85A3-A5531E510DB2}">
-      <thm15:themeFamily xmlns:thm15="http://schemas.microsoft.com/office/thememl/2012/main" xmlns="" name="Office Theme" id="{62F939B6-93AF-4DB8-9C6B-D6C7DFDC589F}" vid="{4A3C46E8-61CC-4603-A589-7422A47A8E4A}"/>
+      <thm15:themeFamily xmlns="" xmlns:thm15="http://schemas.microsoft.com/office/thememl/2012/main" name="Office Theme" id="{62F939B6-93AF-4DB8-9C6B-D6C7DFDC589F}" vid="{4A3C46E8-61CC-4603-A589-7422A47A8E4A}"/>
     </a:ext>
   </a:extLst>
 </a:theme>

</xml_diff>

<commit_message>
Atualização de casos de uso
atualização de visualizar vitrine e visualizar carrinho
</commit_message>
<xml_diff>
--- a/docs/docx/casos-de-uso.docx
+++ b/docs/docx/casos-de-uso.docx
@@ -1295,13 +1295,99 @@
         <w:rPr>
           <w:sz w:val="24"/>
         </w:rPr>
-        <w:t>, o usuário acessa a opção 'Vitrine' no menu</w:t>
-      </w:r>
+        <w:t xml:space="preserve">, o usuário acessa a opção 'Vitrine' no </w:t>
+      </w:r>
+      <w:proofErr w:type="gramStart"/>
+      <w:r>
+        <w:rPr>
+          <w:sz w:val="24"/>
+        </w:rPr>
+        <w:t>menu</w:t>
+      </w:r>
+      <w:proofErr w:type="gramEnd"/>
       <w:r>
         <w:rPr>
           <w:sz w:val="24"/>
         </w:rPr>
         <w:t>.</w:t>
+      </w:r>
+      <w:r>
+        <w:rPr>
+          <w:sz w:val="24"/>
+        </w:rPr>
+        <w:t xml:space="preserve"> Onde serão exibidos, por página, 30 produtos. Nela, o usuário poderá selecionar as categorias de produtos que deseja visualizar, clicando naquela</w:t>
+      </w:r>
+      <w:bookmarkStart w:id="16" w:name="_GoBack"/>
+      <w:bookmarkEnd w:id="16"/>
+      <w:r>
+        <w:rPr>
+          <w:sz w:val="24"/>
+        </w:rPr>
+        <w:t>s desejadas.</w:t>
+      </w:r>
+    </w:p>
+    <w:p>
+      <w:pPr>
+        <w:pStyle w:val="PargrafodaLista"/>
+        <w:numPr>
+          <w:ilvl w:val="0"/>
+          <w:numId w:val="2"/>
+        </w:numPr>
+        <w:jc w:val="both"/>
+        <w:rPr>
+          <w:sz w:val="24"/>
+        </w:rPr>
+      </w:pPr>
+      <w:r>
+        <w:rPr>
+          <w:b/>
+          <w:sz w:val="24"/>
+        </w:rPr>
+        <w:t>VISUALIZAR CARRINHO:</w:t>
+      </w:r>
+      <w:r>
+        <w:rPr>
+          <w:sz w:val="24"/>
+        </w:rPr>
+        <w:t xml:space="preserve"> </w:t>
+      </w:r>
+      <w:r>
+        <w:rPr>
+          <w:b/>
+          <w:sz w:val="24"/>
+        </w:rPr>
+        <w:t>PRÉ-CONDIÇÃO:</w:t>
+      </w:r>
+      <w:r>
+        <w:rPr>
+          <w:sz w:val="24"/>
+        </w:rPr>
+        <w:t xml:space="preserve"> usuário já cadastrado.</w:t>
+      </w:r>
+      <w:r>
+        <w:rPr>
+          <w:sz w:val="24"/>
+        </w:rPr>
+        <w:t xml:space="preserve"> </w:t>
+      </w:r>
+      <w:r>
+        <w:rPr>
+          <w:b/>
+          <w:sz w:val="24"/>
+        </w:rPr>
+        <w:t>FLUXO:</w:t>
+      </w:r>
+      <w:r>
+        <w:rPr>
+          <w:sz w:val="24"/>
+        </w:rPr>
+        <w:t xml:space="preserve"> </w:t>
+      </w:r>
+      <w:r>
+        <w:rPr>
+          <w:sz w:val="24"/>
+        </w:rPr>
+        <w:t>usuário clica em carrinho de compras e é direcionado a uma página onde poderá visualizar os itens por ele adicionados ao carrinho</w:t>
       </w:r>
     </w:p>
     <w:p>
@@ -1396,7 +1482,14 @@
         <w:rPr>
           <w:sz w:val="24"/>
         </w:rPr>
-        <w:t xml:space="preserve"> é efetuado. Caso contrário, o usuário é notificado com a mensagem 'Credenciais incorretas'.</w:t>
+        <w:t xml:space="preserve"> é efetuado. Caso </w:t>
+      </w:r>
+      <w:r>
+        <w:rPr>
+          <w:sz w:val="24"/>
+        </w:rPr>
+        <w:lastRenderedPageBreak/>
+        <w:t>contrário, o usuário é notificado com a mensagem 'Credenciais incorretas'.</w:t>
       </w:r>
       <w:r>
         <w:rPr>
@@ -1405,12 +1498,12 @@
         </w:rPr>
         <w:t xml:space="preserve"> PÓS</w:t>
       </w:r>
-      <w:ins w:id="16" w:author="Leon Andrade Siqueira" w:date="2016-10-05T11:13:00Z">
+      <w:ins w:id="17" w:author="Leon Andrade Siqueira" w:date="2016-10-05T11:13:00Z">
         <w:r>
           <w:rPr>
             <w:b/>
             <w:sz w:val="24"/>
-            <w:rPrChange w:id="17" w:author="Leon Andrade Siqueira" w:date="2016-10-05T11:14:00Z">
+            <w:rPrChange w:id="18" w:author="Leon Andrade Siqueira" w:date="2016-10-05T11:14:00Z">
               <w:rPr>
                 <w:sz w:val="24"/>
               </w:rPr>
@@ -1532,7 +1625,6 @@
           <w:b/>
           <w:sz w:val="24"/>
         </w:rPr>
-        <w:lastRenderedPageBreak/>
         <w:t>LER MENSAGENS:</w:t>
       </w:r>
       <w:r>
@@ -1669,19 +1761,19 @@
         </w:rPr>
         <w:t xml:space="preserve"> entra em seu DASHBOARD, onde estão listadas todas as encomendas realizadas por outros usuários além de uma área destinada à exibição dos status destas - caso haja encomendas a serem exibidas. Ao clicar em 'status', o usuário receberá a opção de marcar '</w:t>
       </w:r>
-      <w:commentRangeStart w:id="18"/>
+      <w:commentRangeStart w:id="19"/>
       <w:r>
         <w:rPr>
           <w:sz w:val="24"/>
         </w:rPr>
         <w:t>Entregue</w:t>
       </w:r>
-      <w:commentRangeEnd w:id="18"/>
+      <w:commentRangeEnd w:id="19"/>
       <w:r>
         <w:rPr>
           <w:rStyle w:val="Refdecomentrio"/>
         </w:rPr>
-        <w:commentReference w:id="18"/>
+        <w:commentReference w:id="19"/>
       </w:r>
       <w:r>
         <w:rPr>
@@ -1796,7 +1888,7 @@
         </w:rPr>
         <w:t>Assim que uma operação de compra é realizada</w:t>
       </w:r>
-      <w:ins w:id="19" w:author="Alexandre Lima" w:date="2016-06-27T10:05:00Z">
+      <w:ins w:id="20" w:author="Alexandre Lima" w:date="2016-06-27T10:05:00Z">
         <w:r>
           <w:rPr>
             <w:sz w:val="24"/>
@@ -1947,7 +2039,7 @@
         </w:rPr>
         <w:t>terá a opção de excluir o item. Caso seja constatado algum erro de falta de campos que não podem ser nulos</w:t>
       </w:r>
-      <w:ins w:id="20" w:author="Alexandre Lima" w:date="2016-06-27T10:10:00Z">
+      <w:ins w:id="21" w:author="Alexandre Lima" w:date="2016-06-27T10:10:00Z">
         <w:r>
           <w:rPr>
             <w:sz w:val="24"/>
@@ -1986,7 +2078,7 @@
           <w:sz w:val="24"/>
         </w:rPr>
       </w:pPr>
-      <w:ins w:id="21" w:author="Alexandre Lima" w:date="2016-06-27T10:10:00Z">
+      <w:ins w:id="22" w:author="Alexandre Lima" w:date="2016-06-27T10:10:00Z">
         <w:r>
           <w:rPr>
             <w:sz w:val="24"/>
@@ -2016,21 +2108,7 @@
         <w:rPr>
           <w:sz w:val="24"/>
         </w:rPr>
-        <w:t xml:space="preserve">uma mensagem de erro para o </w:t>
-      </w:r>
-      <w:proofErr w:type="gramStart"/>
-      <w:r>
-        <w:rPr>
-          <w:sz w:val="24"/>
-        </w:rPr>
-        <w:t>administrador</w:t>
-      </w:r>
-      <w:proofErr w:type="gramEnd"/>
-      <w:r>
-        <w:rPr>
-          <w:sz w:val="24"/>
-        </w:rPr>
-        <w:t>.</w:t>
+        <w:t>uma mensagem de erro para o administrador.</w:t>
       </w:r>
       <w:r>
         <w:rPr>
@@ -2058,7 +2136,7 @@
           <w:sz w:val="24"/>
         </w:rPr>
       </w:pPr>
-      <w:commentRangeStart w:id="22"/>
+      <w:commentRangeStart w:id="23"/>
       <w:r>
         <w:rPr>
           <w:b/>
@@ -2066,12 +2144,12 @@
         </w:rPr>
         <w:t>VERIFICAR HISTÓRICO POR COMPRADOR</w:t>
       </w:r>
-      <w:commentRangeEnd w:id="22"/>
+      <w:commentRangeEnd w:id="23"/>
       <w:r>
         <w:rPr>
           <w:rStyle w:val="Refdecomentrio"/>
         </w:rPr>
-        <w:commentReference w:id="22"/>
+        <w:commentReference w:id="23"/>
       </w:r>
       <w:r>
         <w:rPr>
@@ -2124,7 +2202,7 @@
         </w:rPr>
         <w:t xml:space="preserve">acessa a opção de "Compradores" </w:t>
       </w:r>
-      <w:ins w:id="23" w:author="Alexandre Lima" w:date="2016-06-27T10:11:00Z">
+      <w:ins w:id="24" w:author="Alexandre Lima" w:date="2016-06-27T10:11:00Z">
         <w:r>
           <w:rPr>
             <w:sz w:val="24"/>
@@ -2144,7 +2222,7 @@
         </w:rPr>
         <w:t xml:space="preserve">. </w:t>
       </w:r>
-      <w:ins w:id="24" w:author="Alexandre Lima" w:date="2016-06-27T10:12:00Z">
+      <w:ins w:id="25" w:author="Alexandre Lima" w:date="2016-06-27T10:12:00Z">
         <w:r>
           <w:rPr>
             <w:sz w:val="24"/>
@@ -2164,7 +2242,7 @@
         </w:rPr>
         <w:t>no comprador</w:t>
       </w:r>
-      <w:ins w:id="25" w:author="Alexandre Lima" w:date="2016-06-27T10:12:00Z">
+      <w:ins w:id="26" w:author="Alexandre Lima" w:date="2016-06-27T10:12:00Z">
         <w:r>
           <w:rPr>
             <w:sz w:val="24"/>
@@ -2223,7 +2301,7 @@
         </w:rPr>
         <w:t>PRÉ-CONDIÇÃO:</w:t>
       </w:r>
-      <w:commentRangeStart w:id="26"/>
+      <w:commentRangeStart w:id="27"/>
       <w:r>
         <w:rPr>
           <w:sz w:val="24"/>
@@ -2285,12 +2363,12 @@
         </w:rPr>
         <w:t xml:space="preserve"> usuários indesejados</w:t>
       </w:r>
-      <w:commentRangeEnd w:id="26"/>
+      <w:commentRangeEnd w:id="27"/>
       <w:r>
         <w:rPr>
           <w:rStyle w:val="Refdecomentrio"/>
         </w:rPr>
-        <w:commentReference w:id="26"/>
+        <w:commentReference w:id="27"/>
       </w:r>
       <w:r>
         <w:rPr>
@@ -2336,7 +2414,6 @@
           <w:sz w:val="24"/>
         </w:rPr>
       </w:pPr>
-      <w:bookmarkStart w:id="27" w:name="_GoBack"/>
       <w:r>
         <w:rPr>
           <w:rFonts w:asciiTheme="majorHAnsi" w:hAnsiTheme="majorHAnsi"/>
@@ -2395,7 +2472,6 @@
           </wp:inline>
         </w:drawing>
       </w:r>
-      <w:bookmarkEnd w:id="27"/>
       <w:r>
         <w:rPr>
           <w:rFonts w:asciiTheme="majorHAnsi" w:hAnsiTheme="majorHAnsi"/>
@@ -2630,7 +2706,7 @@
       </w:r>
     </w:p>
   </w:comment>
-  <w:comment w:id="18" w:author="Alexandre Lima" w:date="2016-10-05T18:24:00Z" w:initials="AL">
+  <w:comment w:id="19" w:author="Alexandre Lima" w:date="2016-10-05T18:24:00Z" w:initials="AL">
     <w:p>
       <w:pPr>
         <w:pStyle w:val="Textodecomentrio"/>
@@ -2646,7 +2722,7 @@
       </w:r>
     </w:p>
   </w:comment>
-  <w:comment w:id="22" w:author="Alexandre Lima" w:date="2016-06-27T10:13:00Z" w:initials="AL">
+  <w:comment w:id="23" w:author="Alexandre Lima" w:date="2016-06-27T10:13:00Z" w:initials="AL">
     <w:p>
       <w:pPr>
         <w:pStyle w:val="Textodecomentrio"/>
@@ -2662,7 +2738,7 @@
       </w:r>
     </w:p>
   </w:comment>
-  <w:comment w:id="26" w:author="Alexandre Lima" w:date="2016-06-27T10:14:00Z" w:initials="AL">
+  <w:comment w:id="27" w:author="Alexandre Lima" w:date="2016-06-27T10:14:00Z" w:initials="AL">
     <w:p>
       <w:pPr>
         <w:pStyle w:val="Textodecomentrio"/>
@@ -3841,7 +3917,7 @@
   <a:extraClrSchemeLst/>
   <a:extLst>
     <a:ext uri="{05A4C25C-085E-4340-85A3-A5531E510DB2}">
-      <thm15:themeFamily xmlns="" xmlns:thm15="http://schemas.microsoft.com/office/thememl/2012/main" name="Office Theme" id="{62F939B6-93AF-4DB8-9C6B-D6C7DFDC589F}" vid="{4A3C46E8-61CC-4603-A589-7422A47A8E4A}"/>
+      <thm15:themeFamily xmlns:thm15="http://schemas.microsoft.com/office/thememl/2012/main" xmlns="" name="Office Theme" id="{62F939B6-93AF-4DB8-9C6B-D6C7DFDC589F}" vid="{4A3C46E8-61CC-4603-A589-7422A47A8E4A}"/>
     </a:ext>
   </a:extLst>
 </a:theme>

</xml_diff>